<commit_message>
Investigacion algoritmos search engine
Investigacion y referencias de Search Engines
</commit_message>
<xml_diff>
--- a/Docs/Proyecto 2 Fase 1 AED.docx
+++ b/Docs/Proyecto 2 Fase 1 AED.docx
@@ -285,24 +285,6 @@
     </w:p>
     <w:p>
       <w:pPr>
-        <w:rPr>
-          <w:rFonts w:ascii="Times New Roman" w:eastAsia="Times New Roman" w:hAnsi="Times New Roman" w:cs="Times New Roman"/>
-          <w:sz w:val="28"/>
-          <w:szCs w:val="28"/>
-        </w:rPr>
-      </w:pPr>
-    </w:p>
-    <w:p>
-      <w:pPr>
-        <w:rPr>
-          <w:rFonts w:ascii="Times New Roman" w:eastAsia="Times New Roman" w:hAnsi="Times New Roman" w:cs="Times New Roman"/>
-          <w:sz w:val="28"/>
-          <w:szCs w:val="28"/>
-        </w:rPr>
-      </w:pPr>
-    </w:p>
-    <w:p>
-      <w:pPr>
         <w:jc w:val="center"/>
         <w:rPr>
           <w:rFonts w:ascii="Times New Roman" w:eastAsia="Times New Roman" w:hAnsi="Times New Roman" w:cs="Times New Roman"/>
@@ -316,16 +298,7 @@
           <w:sz w:val="28"/>
           <w:szCs w:val="28"/>
         </w:rPr>
-        <w:t xml:space="preserve">Diego </w:t>
-      </w:r>
-      <w:proofErr w:type="gramStart"/>
-      <w:r>
-        <w:rPr>
-          <w:rFonts w:ascii="Times New Roman" w:eastAsia="Times New Roman" w:hAnsi="Times New Roman" w:cs="Times New Roman"/>
-          <w:sz w:val="28"/>
-          <w:szCs w:val="28"/>
-        </w:rPr>
-        <w:t xml:space="preserve">Leiva  </w:t>
+        <w:t xml:space="preserve">Diego Leiva  </w:t>
       </w:r>
       <w:r>
         <w:rPr>
@@ -334,14 +307,6 @@
           <w:szCs w:val="28"/>
         </w:rPr>
         <w:tab/>
-      </w:r>
-      <w:proofErr w:type="gramEnd"/>
-      <w:r>
-        <w:rPr>
-          <w:rFonts w:ascii="Times New Roman" w:eastAsia="Times New Roman" w:hAnsi="Times New Roman" w:cs="Times New Roman"/>
-          <w:sz w:val="28"/>
-          <w:szCs w:val="28"/>
-        </w:rPr>
         <w:t>21752</w:t>
       </w:r>
     </w:p>
@@ -442,18 +407,6 @@
     </w:p>
     <w:p>
       <w:pPr>
-        <w:jc w:val="both"/>
-        <w:rPr>
-          <w:rFonts w:ascii="Times New Roman" w:eastAsia="Times New Roman" w:hAnsi="Times New Roman" w:cs="Times New Roman"/>
-          <w:b/>
-          <w:sz w:val="28"/>
-          <w:szCs w:val="28"/>
-        </w:rPr>
-      </w:pPr>
-    </w:p>
-    <w:p>
-      <w:pPr>
-        <w:jc w:val="both"/>
         <w:rPr>
           <w:rFonts w:ascii="Times New Roman" w:eastAsia="Times New Roman" w:hAnsi="Times New Roman" w:cs="Times New Roman"/>
           <w:b/>
@@ -470,6 +423,697 @@
         </w:rPr>
         <w:lastRenderedPageBreak/>
         <w:t>Algoritmos de Recomendaciones</w:t>
+      </w:r>
+    </w:p>
+    <w:p>
+      <w:pPr>
+        <w:spacing w:before="240"/>
+        <w:jc w:val="both"/>
+        <w:rPr>
+          <w:rFonts w:ascii="Times New Roman" w:eastAsia="Times New Roman" w:hAnsi="Times New Roman" w:cs="Times New Roman"/>
+          <w:sz w:val="24"/>
+          <w:szCs w:val="24"/>
+        </w:rPr>
+      </w:pPr>
+      <w:r>
+        <w:rPr>
+          <w:rFonts w:ascii="Times New Roman" w:eastAsia="Times New Roman" w:hAnsi="Times New Roman" w:cs="Times New Roman"/>
+          <w:sz w:val="24"/>
+          <w:szCs w:val="24"/>
+        </w:rPr>
+        <w:t xml:space="preserve">Los algoritmos de recomendación, también conocidos como motores de recomendación o sistemas de recomendación, son técnicas de inteligencia artificial y aprendizaje automático utilizadas para proporcionar sugerencias personalizadas a los usuarios de un servicio o producto. Estos algoritmos están diseñados para analizar patrones de comportamiento, preferencias y similitudes entre usuarios y elementos para brindar recomendaciones adecuadas </w:t>
+      </w:r>
+      <w:r>
+        <w:rPr>
+          <w:rFonts w:ascii="Times New Roman" w:eastAsia="Times New Roman" w:hAnsi="Times New Roman" w:cs="Times New Roman"/>
+          <w:sz w:val="24"/>
+          <w:szCs w:val="24"/>
+        </w:rPr>
+        <w:t>(Franklin, 2022)</w:t>
+      </w:r>
+    </w:p>
+    <w:p>
+      <w:pPr>
+        <w:jc w:val="both"/>
+        <w:rPr>
+          <w:rFonts w:ascii="Times New Roman" w:eastAsia="Times New Roman" w:hAnsi="Times New Roman" w:cs="Times New Roman"/>
+          <w:sz w:val="24"/>
+          <w:szCs w:val="24"/>
+        </w:rPr>
+      </w:pPr>
+    </w:p>
+    <w:p>
+      <w:pPr>
+        <w:jc w:val="both"/>
+        <w:rPr>
+          <w:rFonts w:ascii="Times New Roman" w:eastAsia="Times New Roman" w:hAnsi="Times New Roman" w:cs="Times New Roman"/>
+          <w:sz w:val="24"/>
+          <w:szCs w:val="24"/>
+        </w:rPr>
+      </w:pPr>
+      <w:r>
+        <w:rPr>
+          <w:rFonts w:ascii="Times New Roman" w:eastAsia="Times New Roman" w:hAnsi="Times New Roman" w:cs="Times New Roman"/>
+          <w:sz w:val="24"/>
+          <w:szCs w:val="24"/>
+        </w:rPr>
+        <w:t xml:space="preserve">Los sistemas de recomendación son ampliamente utilizados en diversas aplicaciones, como comercio electrónico, redes sociales, sistemas de noticias, plataformas de </w:t>
+      </w:r>
+      <w:proofErr w:type="spellStart"/>
+      <w:r>
+        <w:rPr>
+          <w:rFonts w:ascii="Times New Roman" w:eastAsia="Times New Roman" w:hAnsi="Times New Roman" w:cs="Times New Roman"/>
+          <w:sz w:val="24"/>
+          <w:szCs w:val="24"/>
+        </w:rPr>
+        <w:t>streaming</w:t>
+      </w:r>
+      <w:proofErr w:type="spellEnd"/>
+      <w:r>
+        <w:rPr>
+          <w:rFonts w:ascii="Times New Roman" w:eastAsia="Times New Roman" w:hAnsi="Times New Roman" w:cs="Times New Roman"/>
+          <w:sz w:val="24"/>
+          <w:szCs w:val="24"/>
+        </w:rPr>
+        <w:t xml:space="preserve"> de música y video, entre otros. Estos sistemas ayudan a los usuarios a encontrar contenido relevante y de su interés, lo que puede mejorar la satisfacción del usuario y aumentar la retención y la conversión en aplicaciones y servicios (</w:t>
+      </w:r>
+      <w:proofErr w:type="spellStart"/>
+      <w:r>
+        <w:rPr>
+          <w:rFonts w:ascii="Times New Roman" w:eastAsia="Times New Roman" w:hAnsi="Times New Roman" w:cs="Times New Roman"/>
+          <w:sz w:val="24"/>
+          <w:szCs w:val="24"/>
+        </w:rPr>
+        <w:t>Koren</w:t>
+      </w:r>
+      <w:proofErr w:type="spellEnd"/>
+      <w:r>
+        <w:rPr>
+          <w:rFonts w:ascii="Times New Roman" w:eastAsia="Times New Roman" w:hAnsi="Times New Roman" w:cs="Times New Roman"/>
+          <w:sz w:val="24"/>
+          <w:szCs w:val="24"/>
+        </w:rPr>
+        <w:t xml:space="preserve">, Bell, &amp; </w:t>
+      </w:r>
+      <w:proofErr w:type="spellStart"/>
+      <w:r>
+        <w:rPr>
+          <w:rFonts w:ascii="Times New Roman" w:eastAsia="Times New Roman" w:hAnsi="Times New Roman" w:cs="Times New Roman"/>
+          <w:sz w:val="24"/>
+          <w:szCs w:val="24"/>
+        </w:rPr>
+        <w:t>Volinsky</w:t>
+      </w:r>
+      <w:proofErr w:type="spellEnd"/>
+      <w:r>
+        <w:rPr>
+          <w:rFonts w:ascii="Times New Roman" w:eastAsia="Times New Roman" w:hAnsi="Times New Roman" w:cs="Times New Roman"/>
+          <w:sz w:val="24"/>
+          <w:szCs w:val="24"/>
+        </w:rPr>
+        <w:t>, 2009).</w:t>
+      </w:r>
+    </w:p>
+    <w:p>
+      <w:pPr>
+        <w:jc w:val="both"/>
+        <w:rPr>
+          <w:rFonts w:ascii="Times New Roman" w:eastAsia="Times New Roman" w:hAnsi="Times New Roman" w:cs="Times New Roman"/>
+          <w:sz w:val="24"/>
+          <w:szCs w:val="24"/>
+        </w:rPr>
+      </w:pPr>
+    </w:p>
+    <w:p>
+      <w:pPr>
+        <w:jc w:val="both"/>
+        <w:rPr>
+          <w:rFonts w:ascii="Times New Roman" w:eastAsia="Times New Roman" w:hAnsi="Times New Roman" w:cs="Times New Roman"/>
+          <w:sz w:val="24"/>
+          <w:szCs w:val="24"/>
+        </w:rPr>
+      </w:pPr>
+      <w:r>
+        <w:rPr>
+          <w:rFonts w:ascii="Times New Roman" w:eastAsia="Times New Roman" w:hAnsi="Times New Roman" w:cs="Times New Roman"/>
+          <w:sz w:val="24"/>
+          <w:szCs w:val="24"/>
+        </w:rPr>
+        <w:t>Hay varios tipos comunes de algoritmos de recomendación, entre los que destacan:</w:t>
+      </w:r>
+    </w:p>
+    <w:p>
+      <w:pPr>
+        <w:jc w:val="both"/>
+        <w:rPr>
+          <w:rFonts w:ascii="Times New Roman" w:eastAsia="Times New Roman" w:hAnsi="Times New Roman" w:cs="Times New Roman"/>
+          <w:sz w:val="24"/>
+          <w:szCs w:val="24"/>
+        </w:rPr>
+      </w:pPr>
+    </w:p>
+    <w:p>
+      <w:pPr>
+        <w:pStyle w:val="Prrafodelista"/>
+        <w:numPr>
+          <w:ilvl w:val="0"/>
+          <w:numId w:val="6"/>
+        </w:numPr>
+        <w:jc w:val="both"/>
+        <w:rPr>
+          <w:rFonts w:ascii="Times New Roman" w:eastAsia="Times New Roman" w:hAnsi="Times New Roman" w:cs="Times New Roman"/>
+          <w:sz w:val="24"/>
+          <w:szCs w:val="24"/>
+        </w:rPr>
+      </w:pPr>
+      <w:r>
+        <w:rPr>
+          <w:rFonts w:ascii="Times New Roman" w:eastAsia="Times New Roman" w:hAnsi="Times New Roman" w:cs="Times New Roman"/>
+          <w:sz w:val="24"/>
+          <w:szCs w:val="24"/>
+        </w:rPr>
+        <w:t xml:space="preserve">Filtrado colaborativo: Este enfoque se basa en la premisa de que los usuarios que han mostrado comportamientos similares en el pasado tendrán intereses similares en el futuro. Los algoritmos de filtrado colaborativo pueden ser de dos tipos: basados en usuarios y basados en elementos </w:t>
+      </w:r>
+    </w:p>
+    <w:p>
+      <w:pPr>
+        <w:pStyle w:val="Prrafodelista"/>
+        <w:numPr>
+          <w:ilvl w:val="0"/>
+          <w:numId w:val="6"/>
+        </w:numPr>
+        <w:jc w:val="both"/>
+        <w:rPr>
+          <w:rFonts w:ascii="Times New Roman" w:eastAsia="Times New Roman" w:hAnsi="Times New Roman" w:cs="Times New Roman"/>
+          <w:sz w:val="24"/>
+          <w:szCs w:val="24"/>
+        </w:rPr>
+      </w:pPr>
+      <w:r>
+        <w:rPr>
+          <w:rFonts w:ascii="Times New Roman" w:eastAsia="Times New Roman" w:hAnsi="Times New Roman" w:cs="Times New Roman"/>
+          <w:sz w:val="24"/>
+          <w:szCs w:val="24"/>
+        </w:rPr>
+        <w:t>Filtrado basado en contenido: Estos algoritmos analizan las características de los elementos y recomiendan a los usuarios elementos similares a los que han mostrado interés en el pasado</w:t>
+      </w:r>
+    </w:p>
+    <w:p>
+      <w:pPr>
+        <w:pStyle w:val="Prrafodelista"/>
+        <w:numPr>
+          <w:ilvl w:val="0"/>
+          <w:numId w:val="6"/>
+        </w:numPr>
+        <w:jc w:val="both"/>
+        <w:rPr>
+          <w:rFonts w:ascii="Times New Roman" w:eastAsia="Times New Roman" w:hAnsi="Times New Roman" w:cs="Times New Roman"/>
+          <w:sz w:val="24"/>
+          <w:szCs w:val="24"/>
+        </w:rPr>
+      </w:pPr>
+      <w:r>
+        <w:rPr>
+          <w:rFonts w:ascii="Times New Roman" w:eastAsia="Times New Roman" w:hAnsi="Times New Roman" w:cs="Times New Roman"/>
+          <w:sz w:val="24"/>
+          <w:szCs w:val="24"/>
+        </w:rPr>
+        <w:t>Filtrado híbrido: Los sistemas híbridos combinan diferentes enfoques de recomendación, como filtrado colaborativo y basado en contenido, para mejorar la precisión y la diversidad de las recomendaciones</w:t>
+      </w:r>
+      <w:r>
+        <w:rPr>
+          <w:rFonts w:ascii="Times New Roman" w:eastAsia="Times New Roman" w:hAnsi="Times New Roman" w:cs="Times New Roman"/>
+          <w:sz w:val="24"/>
+          <w:szCs w:val="24"/>
+        </w:rPr>
+        <w:t>.</w:t>
+      </w:r>
+    </w:p>
+    <w:p>
+      <w:pPr>
+        <w:ind w:left="720"/>
+        <w:jc w:val="both"/>
+        <w:rPr>
+          <w:rFonts w:ascii="Times New Roman" w:eastAsia="Times New Roman" w:hAnsi="Times New Roman" w:cs="Times New Roman"/>
+          <w:sz w:val="24"/>
+          <w:szCs w:val="24"/>
+        </w:rPr>
+      </w:pPr>
+      <w:r>
+        <w:rPr>
+          <w:rFonts w:ascii="Times New Roman" w:eastAsia="Times New Roman" w:hAnsi="Times New Roman" w:cs="Times New Roman"/>
+          <w:sz w:val="24"/>
+          <w:szCs w:val="24"/>
+        </w:rPr>
+        <w:t>(Franklin, 2022)</w:t>
+      </w:r>
+    </w:p>
+    <w:p>
+      <w:pPr>
+        <w:jc w:val="both"/>
+        <w:rPr>
+          <w:rFonts w:ascii="Times New Roman" w:eastAsia="Times New Roman" w:hAnsi="Times New Roman" w:cs="Times New Roman"/>
+          <w:sz w:val="24"/>
+          <w:szCs w:val="24"/>
+        </w:rPr>
+      </w:pPr>
+    </w:p>
+    <w:p>
+      <w:pPr>
+        <w:jc w:val="both"/>
+        <w:rPr>
+          <w:rFonts w:ascii="Times New Roman" w:eastAsia="Times New Roman" w:hAnsi="Times New Roman" w:cs="Times New Roman"/>
+          <w:sz w:val="24"/>
+          <w:szCs w:val="24"/>
+        </w:rPr>
+      </w:pPr>
+      <w:r>
+        <w:rPr>
+          <w:rFonts w:ascii="Times New Roman" w:eastAsia="Times New Roman" w:hAnsi="Times New Roman" w:cs="Times New Roman"/>
+          <w:sz w:val="24"/>
+          <w:szCs w:val="24"/>
+        </w:rPr>
+        <w:t>Los sistemas de recomendación basados en grafos son una variante que utiliza estructuras de datos de grafos para representar y analizar las relaciones entre usuarios y elementos. Estos algoritmos pueden aprovechar técnicas de análisis de redes y caminos más cortos para calcular similitudes y relaciones entre usuarios y elementos (</w:t>
+      </w:r>
+      <w:proofErr w:type="spellStart"/>
+      <w:r>
+        <w:rPr>
+          <w:rFonts w:ascii="Times New Roman" w:eastAsia="Times New Roman" w:hAnsi="Times New Roman" w:cs="Times New Roman"/>
+          <w:sz w:val="24"/>
+          <w:szCs w:val="24"/>
+        </w:rPr>
+        <w:t>Aggarwal</w:t>
+      </w:r>
+      <w:proofErr w:type="spellEnd"/>
+      <w:r>
+        <w:rPr>
+          <w:rFonts w:ascii="Times New Roman" w:eastAsia="Times New Roman" w:hAnsi="Times New Roman" w:cs="Times New Roman"/>
+          <w:sz w:val="24"/>
+          <w:szCs w:val="24"/>
+        </w:rPr>
+        <w:t xml:space="preserve">, 2016). </w:t>
+      </w:r>
+    </w:p>
+    <w:p>
+      <w:pPr>
+        <w:jc w:val="both"/>
+        <w:rPr>
+          <w:rFonts w:ascii="Times New Roman" w:eastAsia="Times New Roman" w:hAnsi="Times New Roman" w:cs="Times New Roman"/>
+          <w:sz w:val="24"/>
+          <w:szCs w:val="24"/>
+        </w:rPr>
+      </w:pPr>
+    </w:p>
+    <w:p>
+      <w:pPr>
+        <w:jc w:val="both"/>
+        <w:rPr>
+          <w:rFonts w:ascii="Times New Roman" w:eastAsia="Times New Roman" w:hAnsi="Times New Roman" w:cs="Times New Roman"/>
+          <w:sz w:val="24"/>
+          <w:szCs w:val="24"/>
+        </w:rPr>
+      </w:pPr>
+      <w:r>
+        <w:rPr>
+          <w:rFonts w:ascii="Times New Roman" w:eastAsia="Times New Roman" w:hAnsi="Times New Roman" w:cs="Times New Roman"/>
+          <w:sz w:val="24"/>
+          <w:szCs w:val="24"/>
+        </w:rPr>
+        <w:t>A continuación, se presentan algunos ejemplos de algoritmos basados en grafos:</w:t>
+      </w:r>
+    </w:p>
+    <w:p>
+      <w:pPr>
+        <w:jc w:val="both"/>
+        <w:rPr>
+          <w:rFonts w:ascii="Times New Roman" w:eastAsia="Times New Roman" w:hAnsi="Times New Roman" w:cs="Times New Roman"/>
+          <w:sz w:val="24"/>
+          <w:szCs w:val="24"/>
+        </w:rPr>
+      </w:pPr>
+    </w:p>
+    <w:p>
+      <w:pPr>
+        <w:pStyle w:val="Prrafodelista"/>
+        <w:numPr>
+          <w:ilvl w:val="0"/>
+          <w:numId w:val="7"/>
+        </w:numPr>
+        <w:jc w:val="both"/>
+        <w:rPr>
+          <w:rFonts w:ascii="Times New Roman" w:eastAsia="Times New Roman" w:hAnsi="Times New Roman" w:cs="Times New Roman"/>
+          <w:sz w:val="24"/>
+          <w:szCs w:val="24"/>
+        </w:rPr>
+      </w:pPr>
+      <w:r>
+        <w:rPr>
+          <w:rFonts w:ascii="Times New Roman" w:eastAsia="Times New Roman" w:hAnsi="Times New Roman" w:cs="Times New Roman"/>
+          <w:sz w:val="24"/>
+          <w:szCs w:val="24"/>
+        </w:rPr>
+        <w:t>Algoritmo de propagación de etiquetas (</w:t>
+      </w:r>
+      <w:proofErr w:type="spellStart"/>
+      <w:r>
+        <w:rPr>
+          <w:rFonts w:ascii="Times New Roman" w:eastAsia="Times New Roman" w:hAnsi="Times New Roman" w:cs="Times New Roman"/>
+          <w:sz w:val="24"/>
+          <w:szCs w:val="24"/>
+        </w:rPr>
+        <w:t>Label</w:t>
+      </w:r>
+      <w:proofErr w:type="spellEnd"/>
+      <w:r>
+        <w:rPr>
+          <w:rFonts w:ascii="Times New Roman" w:eastAsia="Times New Roman" w:hAnsi="Times New Roman" w:cs="Times New Roman"/>
+          <w:sz w:val="24"/>
+          <w:szCs w:val="24"/>
+        </w:rPr>
+        <w:t xml:space="preserve"> </w:t>
+      </w:r>
+      <w:proofErr w:type="spellStart"/>
+      <w:r>
+        <w:rPr>
+          <w:rFonts w:ascii="Times New Roman" w:eastAsia="Times New Roman" w:hAnsi="Times New Roman" w:cs="Times New Roman"/>
+          <w:sz w:val="24"/>
+          <w:szCs w:val="24"/>
+        </w:rPr>
+        <w:t>Propagation</w:t>
+      </w:r>
+      <w:proofErr w:type="spellEnd"/>
+      <w:r>
+        <w:rPr>
+          <w:rFonts w:ascii="Times New Roman" w:eastAsia="Times New Roman" w:hAnsi="Times New Roman" w:cs="Times New Roman"/>
+          <w:sz w:val="24"/>
+          <w:szCs w:val="24"/>
+        </w:rPr>
+        <w:t xml:space="preserve"> </w:t>
+      </w:r>
+      <w:proofErr w:type="spellStart"/>
+      <w:r>
+        <w:rPr>
+          <w:rFonts w:ascii="Times New Roman" w:eastAsia="Times New Roman" w:hAnsi="Times New Roman" w:cs="Times New Roman"/>
+          <w:sz w:val="24"/>
+          <w:szCs w:val="24"/>
+        </w:rPr>
+        <w:t>Algorithm</w:t>
+      </w:r>
+      <w:proofErr w:type="spellEnd"/>
+      <w:r>
+        <w:rPr>
+          <w:rFonts w:ascii="Times New Roman" w:eastAsia="Times New Roman" w:hAnsi="Times New Roman" w:cs="Times New Roman"/>
+          <w:sz w:val="24"/>
+          <w:szCs w:val="24"/>
+        </w:rPr>
+        <w:t>, LPA): LPA es un algoritmo de propagación de información que asigna etiquetas a los nodos de un grafo basándose en las etiquetas de sus vecinos. En el contexto de los sistemas de recomendación, los nodos pueden representar usuarios y elementos, y las etiquetas pueden representar preferencias o intereses. El LPA puede utilizarse para propagar información de preferencias entre nodos similares y generar recomendaciones (</w:t>
+      </w:r>
+      <w:proofErr w:type="spellStart"/>
+      <w:r>
+        <w:rPr>
+          <w:rFonts w:ascii="Times New Roman" w:eastAsia="Times New Roman" w:hAnsi="Times New Roman" w:cs="Times New Roman"/>
+          <w:sz w:val="24"/>
+          <w:szCs w:val="24"/>
+        </w:rPr>
+        <w:t>Raghavan</w:t>
+      </w:r>
+      <w:proofErr w:type="spellEnd"/>
+      <w:r>
+        <w:rPr>
+          <w:rFonts w:ascii="Times New Roman" w:eastAsia="Times New Roman" w:hAnsi="Times New Roman" w:cs="Times New Roman"/>
+          <w:sz w:val="24"/>
+          <w:szCs w:val="24"/>
+        </w:rPr>
+        <w:t xml:space="preserve">, Albert, &amp; </w:t>
+      </w:r>
+      <w:proofErr w:type="spellStart"/>
+      <w:r>
+        <w:rPr>
+          <w:rFonts w:ascii="Times New Roman" w:eastAsia="Times New Roman" w:hAnsi="Times New Roman" w:cs="Times New Roman"/>
+          <w:sz w:val="24"/>
+          <w:szCs w:val="24"/>
+        </w:rPr>
+        <w:t>Kumara</w:t>
+      </w:r>
+      <w:proofErr w:type="spellEnd"/>
+      <w:r>
+        <w:rPr>
+          <w:rFonts w:ascii="Times New Roman" w:eastAsia="Times New Roman" w:hAnsi="Times New Roman" w:cs="Times New Roman"/>
+          <w:sz w:val="24"/>
+          <w:szCs w:val="24"/>
+        </w:rPr>
+        <w:t>, 2007).</w:t>
+      </w:r>
+    </w:p>
+    <w:p>
+      <w:pPr>
+        <w:jc w:val="both"/>
+        <w:rPr>
+          <w:rFonts w:ascii="Times New Roman" w:eastAsia="Times New Roman" w:hAnsi="Times New Roman" w:cs="Times New Roman"/>
+          <w:sz w:val="24"/>
+          <w:szCs w:val="24"/>
+        </w:rPr>
+      </w:pPr>
+    </w:p>
+    <w:p>
+      <w:pPr>
+        <w:pStyle w:val="Prrafodelista"/>
+        <w:numPr>
+          <w:ilvl w:val="0"/>
+          <w:numId w:val="7"/>
+        </w:numPr>
+        <w:jc w:val="both"/>
+        <w:rPr>
+          <w:rFonts w:ascii="Times New Roman" w:eastAsia="Times New Roman" w:hAnsi="Times New Roman" w:cs="Times New Roman"/>
+          <w:sz w:val="24"/>
+          <w:szCs w:val="24"/>
+        </w:rPr>
+      </w:pPr>
+      <w:r>
+        <w:rPr>
+          <w:rFonts w:ascii="Times New Roman" w:eastAsia="Times New Roman" w:hAnsi="Times New Roman" w:cs="Times New Roman"/>
+          <w:sz w:val="24"/>
+          <w:szCs w:val="24"/>
+        </w:rPr>
+        <w:t>Algoritmo de Camino más Corto (</w:t>
+      </w:r>
+      <w:proofErr w:type="spellStart"/>
+      <w:r>
+        <w:rPr>
+          <w:rFonts w:ascii="Times New Roman" w:eastAsia="Times New Roman" w:hAnsi="Times New Roman" w:cs="Times New Roman"/>
+          <w:sz w:val="24"/>
+          <w:szCs w:val="24"/>
+        </w:rPr>
+        <w:t>Shortest</w:t>
+      </w:r>
+      <w:proofErr w:type="spellEnd"/>
+      <w:r>
+        <w:rPr>
+          <w:rFonts w:ascii="Times New Roman" w:eastAsia="Times New Roman" w:hAnsi="Times New Roman" w:cs="Times New Roman"/>
+          <w:sz w:val="24"/>
+          <w:szCs w:val="24"/>
+        </w:rPr>
+        <w:t xml:space="preserve"> </w:t>
+      </w:r>
+      <w:proofErr w:type="spellStart"/>
+      <w:r>
+        <w:rPr>
+          <w:rFonts w:ascii="Times New Roman" w:eastAsia="Times New Roman" w:hAnsi="Times New Roman" w:cs="Times New Roman"/>
+          <w:sz w:val="24"/>
+          <w:szCs w:val="24"/>
+        </w:rPr>
+        <w:t>Path</w:t>
+      </w:r>
+      <w:proofErr w:type="spellEnd"/>
+      <w:r>
+        <w:rPr>
+          <w:rFonts w:ascii="Times New Roman" w:eastAsia="Times New Roman" w:hAnsi="Times New Roman" w:cs="Times New Roman"/>
+          <w:sz w:val="24"/>
+          <w:szCs w:val="24"/>
+        </w:rPr>
+        <w:t xml:space="preserve"> </w:t>
+      </w:r>
+      <w:proofErr w:type="spellStart"/>
+      <w:r>
+        <w:rPr>
+          <w:rFonts w:ascii="Times New Roman" w:eastAsia="Times New Roman" w:hAnsi="Times New Roman" w:cs="Times New Roman"/>
+          <w:sz w:val="24"/>
+          <w:szCs w:val="24"/>
+        </w:rPr>
+        <w:t>Algorithm</w:t>
+      </w:r>
+      <w:proofErr w:type="spellEnd"/>
+      <w:r>
+        <w:rPr>
+          <w:rFonts w:ascii="Times New Roman" w:eastAsia="Times New Roman" w:hAnsi="Times New Roman" w:cs="Times New Roman"/>
+          <w:sz w:val="24"/>
+          <w:szCs w:val="24"/>
+        </w:rPr>
+        <w:t>, SPA): SPA es un algoritmo de análisis de redes que encuentra el camino más corto entre dos nodos en un grafo. En los sistemas de recomendación basados en grafos, SPA puede utilizarse para medir la similitud o la distancia entre usuarios o elementos en función de las relaciones en el grafo. Los elementos cercanos en el grafo se consideran más similares y, por lo tanto, más propensos a ser recomendados (Dijkstra, 1959).</w:t>
+      </w:r>
+    </w:p>
+    <w:p>
+      <w:pPr>
+        <w:jc w:val="both"/>
+        <w:rPr>
+          <w:rFonts w:ascii="Times New Roman" w:eastAsia="Times New Roman" w:hAnsi="Times New Roman" w:cs="Times New Roman"/>
+          <w:sz w:val="24"/>
+          <w:szCs w:val="24"/>
+        </w:rPr>
+      </w:pPr>
+    </w:p>
+    <w:p>
+      <w:pPr>
+        <w:pStyle w:val="Prrafodelista"/>
+        <w:numPr>
+          <w:ilvl w:val="0"/>
+          <w:numId w:val="7"/>
+        </w:numPr>
+        <w:jc w:val="both"/>
+        <w:rPr>
+          <w:rFonts w:ascii="Times New Roman" w:eastAsia="Times New Roman" w:hAnsi="Times New Roman" w:cs="Times New Roman"/>
+          <w:sz w:val="24"/>
+          <w:szCs w:val="24"/>
+        </w:rPr>
+      </w:pPr>
+      <w:r>
+        <w:rPr>
+          <w:rFonts w:ascii="Times New Roman" w:eastAsia="Times New Roman" w:hAnsi="Times New Roman" w:cs="Times New Roman"/>
+          <w:sz w:val="24"/>
+          <w:szCs w:val="24"/>
+        </w:rPr>
+        <w:t xml:space="preserve">Algoritmo de PageRank: PageRank es un algoritmo de análisis de redes originalmente desarrollado por Google para medir la importancia de las páginas web en función de la estructura de enlaces en la web. En el contexto de los sistemas de recomendación, PageRank puede adaptarse para medir la importancia de los elementos en función de las relaciones entre usuarios y elementos en el grafo. Los elementos con un PageRank más alto tienen más probabilidades de ser recomendados (Page, Brin, </w:t>
+      </w:r>
+      <w:proofErr w:type="spellStart"/>
+      <w:r>
+        <w:rPr>
+          <w:rFonts w:ascii="Times New Roman" w:eastAsia="Times New Roman" w:hAnsi="Times New Roman" w:cs="Times New Roman"/>
+          <w:sz w:val="24"/>
+          <w:szCs w:val="24"/>
+        </w:rPr>
+        <w:t>Motwani</w:t>
+      </w:r>
+      <w:proofErr w:type="spellEnd"/>
+      <w:r>
+        <w:rPr>
+          <w:rFonts w:ascii="Times New Roman" w:eastAsia="Times New Roman" w:hAnsi="Times New Roman" w:cs="Times New Roman"/>
+          <w:sz w:val="24"/>
+          <w:szCs w:val="24"/>
+        </w:rPr>
+        <w:t xml:space="preserve">, &amp; </w:t>
+      </w:r>
+      <w:proofErr w:type="spellStart"/>
+      <w:r>
+        <w:rPr>
+          <w:rFonts w:ascii="Times New Roman" w:eastAsia="Times New Roman" w:hAnsi="Times New Roman" w:cs="Times New Roman"/>
+          <w:sz w:val="24"/>
+          <w:szCs w:val="24"/>
+        </w:rPr>
+        <w:t>Winograd</w:t>
+      </w:r>
+      <w:proofErr w:type="spellEnd"/>
+      <w:r>
+        <w:rPr>
+          <w:rFonts w:ascii="Times New Roman" w:eastAsia="Times New Roman" w:hAnsi="Times New Roman" w:cs="Times New Roman"/>
+          <w:sz w:val="24"/>
+          <w:szCs w:val="24"/>
+        </w:rPr>
+        <w:t>, 1999).</w:t>
+      </w:r>
+    </w:p>
+    <w:p>
+      <w:pPr>
+        <w:jc w:val="both"/>
+        <w:rPr>
+          <w:rFonts w:ascii="Times New Roman" w:eastAsia="Times New Roman" w:hAnsi="Times New Roman" w:cs="Times New Roman"/>
+          <w:sz w:val="24"/>
+          <w:szCs w:val="24"/>
+        </w:rPr>
+      </w:pPr>
+    </w:p>
+    <w:p>
+      <w:pPr>
+        <w:pStyle w:val="Prrafodelista"/>
+        <w:numPr>
+          <w:ilvl w:val="0"/>
+          <w:numId w:val="7"/>
+        </w:numPr>
+        <w:jc w:val="both"/>
+        <w:rPr>
+          <w:rFonts w:ascii="Times New Roman" w:eastAsia="Times New Roman" w:hAnsi="Times New Roman" w:cs="Times New Roman"/>
+          <w:sz w:val="24"/>
+          <w:szCs w:val="24"/>
+        </w:rPr>
+      </w:pPr>
+      <w:r>
+        <w:rPr>
+          <w:rFonts w:ascii="Times New Roman" w:eastAsia="Times New Roman" w:hAnsi="Times New Roman" w:cs="Times New Roman"/>
+          <w:sz w:val="24"/>
+          <w:szCs w:val="24"/>
+        </w:rPr>
+        <w:t>Redes Neuronales de Grafos (</w:t>
+      </w:r>
+      <w:proofErr w:type="spellStart"/>
+      <w:r>
+        <w:rPr>
+          <w:rFonts w:ascii="Times New Roman" w:eastAsia="Times New Roman" w:hAnsi="Times New Roman" w:cs="Times New Roman"/>
+          <w:sz w:val="24"/>
+          <w:szCs w:val="24"/>
+        </w:rPr>
+        <w:t>Graph</w:t>
+      </w:r>
+      <w:proofErr w:type="spellEnd"/>
+      <w:r>
+        <w:rPr>
+          <w:rFonts w:ascii="Times New Roman" w:eastAsia="Times New Roman" w:hAnsi="Times New Roman" w:cs="Times New Roman"/>
+          <w:sz w:val="24"/>
+          <w:szCs w:val="24"/>
+        </w:rPr>
+        <w:t xml:space="preserve"> Neural Networks, GNN): Las GNN son un tipo de redes neuronales que pueden operar directamente en estructuras de datos de grafos. Las GNN pueden aprender representaciones de nodos y aristas a través de la agregación de información de vecindarios locales en el grafo. Estas representaciones aprendidas pueden utilizarse para calcular similitudes entre usuarios y elementos y generar recomendaciones (</w:t>
+      </w:r>
+      <w:proofErr w:type="spellStart"/>
+      <w:r>
+        <w:rPr>
+          <w:rFonts w:ascii="Times New Roman" w:eastAsia="Times New Roman" w:hAnsi="Times New Roman" w:cs="Times New Roman"/>
+          <w:sz w:val="24"/>
+          <w:szCs w:val="24"/>
+        </w:rPr>
+        <w:t>Kipf</w:t>
+      </w:r>
+      <w:proofErr w:type="spellEnd"/>
+      <w:r>
+        <w:rPr>
+          <w:rFonts w:ascii="Times New Roman" w:eastAsia="Times New Roman" w:hAnsi="Times New Roman" w:cs="Times New Roman"/>
+          <w:sz w:val="24"/>
+          <w:szCs w:val="24"/>
+        </w:rPr>
+        <w:t xml:space="preserve"> &amp; </w:t>
+      </w:r>
+      <w:proofErr w:type="spellStart"/>
+      <w:r>
+        <w:rPr>
+          <w:rFonts w:ascii="Times New Roman" w:eastAsia="Times New Roman" w:hAnsi="Times New Roman" w:cs="Times New Roman"/>
+          <w:sz w:val="24"/>
+          <w:szCs w:val="24"/>
+        </w:rPr>
+        <w:t>Welling</w:t>
+      </w:r>
+      <w:proofErr w:type="spellEnd"/>
+      <w:r>
+        <w:rPr>
+          <w:rFonts w:ascii="Times New Roman" w:eastAsia="Times New Roman" w:hAnsi="Times New Roman" w:cs="Times New Roman"/>
+          <w:sz w:val="24"/>
+          <w:szCs w:val="24"/>
+        </w:rPr>
+        <w:t>, 2017</w:t>
+      </w:r>
+      <w:r>
+        <w:rPr>
+          <w:rFonts w:ascii="Times New Roman" w:eastAsia="Times New Roman" w:hAnsi="Times New Roman" w:cs="Times New Roman"/>
+          <w:sz w:val="24"/>
+          <w:szCs w:val="24"/>
+        </w:rPr>
+        <w:t>)</w:t>
       </w:r>
     </w:p>
     <w:p>
@@ -804,6 +1448,7 @@
           <w:sz w:val="24"/>
           <w:szCs w:val="24"/>
         </w:rPr>
+        <w:lastRenderedPageBreak/>
         <w:t>¿Tienes preferencias en cuanto al doblaje (subtítulos en tu idioma vs. doblaje al idioma local) al ver anime? ¿Por qué prefieres una opción sobre la otra?</w:t>
       </w:r>
     </w:p>
@@ -1003,21 +1648,12 @@
     </w:p>
     <w:p>
       <w:pPr>
-        <w:jc w:val="both"/>
-        <w:rPr>
-          <w:rFonts w:ascii="Times New Roman" w:eastAsia="Times New Roman" w:hAnsi="Times New Roman" w:cs="Times New Roman"/>
-          <w:sz w:val="24"/>
-          <w:szCs w:val="24"/>
-        </w:rPr>
-      </w:pPr>
-      <w:r>
-        <w:rPr>
-          <w:rFonts w:ascii="Times New Roman" w:eastAsia="Times New Roman" w:hAnsi="Times New Roman" w:cs="Times New Roman"/>
-          <w:sz w:val="24"/>
-          <w:szCs w:val="24"/>
-        </w:rPr>
-        <w:t>Las entrevistas estarán disponibles en el repositorio en GitHub</w:t>
-      </w:r>
+        <w:rPr>
+          <w:rFonts w:ascii="Times New Roman" w:eastAsia="Times New Roman" w:hAnsi="Times New Roman" w:cs="Times New Roman"/>
+          <w:sz w:val="24"/>
+          <w:szCs w:val="24"/>
+        </w:rPr>
+      </w:pPr>
     </w:p>
     <w:p>
       <w:pPr>
@@ -1029,7 +1665,9 @@
           <w:szCs w:val="26"/>
         </w:rPr>
       </w:pPr>
-      <w:r>
+    </w:p>
+    <w:p>
+      <w:pPr>
         <w:rPr>
           <w:rFonts w:ascii="Times New Roman" w:eastAsia="Times New Roman" w:hAnsi="Times New Roman" w:cs="Times New Roman"/>
           <w:b/>
@@ -1037,12 +1675,8 @@
           <w:sz w:val="26"/>
           <w:szCs w:val="26"/>
         </w:rPr>
-        <w:br w:type="page"/>
-      </w:r>
-    </w:p>
-    <w:p>
-      <w:pPr>
-        <w:jc w:val="both"/>
+      </w:pPr>
+      <w:r>
         <w:rPr>
           <w:rFonts w:ascii="Times New Roman" w:eastAsia="Times New Roman" w:hAnsi="Times New Roman" w:cs="Times New Roman"/>
           <w:b/>
@@ -1050,8 +1684,207 @@
           <w:sz w:val="26"/>
           <w:szCs w:val="26"/>
         </w:rPr>
-      </w:pPr>
-      <w:r>
+        <w:t>Definición</w:t>
+      </w:r>
+    </w:p>
+    <w:p>
+      <w:pPr>
+        <w:jc w:val="both"/>
+        <w:rPr>
+          <w:rFonts w:ascii="Times New Roman" w:eastAsia="Times New Roman" w:hAnsi="Times New Roman" w:cs="Times New Roman"/>
+          <w:sz w:val="24"/>
+          <w:szCs w:val="24"/>
+        </w:rPr>
+      </w:pPr>
+      <w:r>
+        <w:rPr>
+          <w:rFonts w:ascii="Times New Roman" w:eastAsia="Times New Roman" w:hAnsi="Times New Roman" w:cs="Times New Roman"/>
+          <w:sz w:val="24"/>
+          <w:szCs w:val="24"/>
+        </w:rPr>
+        <w:t>Luego de haber analizado las respuestas que se obtuvieron a partir de las entrevistas se puede sintetizar lo siguiente:</w:t>
+      </w:r>
+    </w:p>
+    <w:p>
+      <w:pPr>
+        <w:pStyle w:val="Prrafodelista"/>
+        <w:numPr>
+          <w:ilvl w:val="0"/>
+          <w:numId w:val="5"/>
+        </w:numPr>
+        <w:jc w:val="both"/>
+        <w:rPr>
+          <w:rFonts w:ascii="Times New Roman" w:eastAsia="Times New Roman" w:hAnsi="Times New Roman" w:cs="Times New Roman"/>
+          <w:sz w:val="24"/>
+          <w:szCs w:val="24"/>
+        </w:rPr>
+      </w:pPr>
+      <w:r>
+        <w:rPr>
+          <w:rFonts w:ascii="Times New Roman" w:eastAsia="Times New Roman" w:hAnsi="Times New Roman" w:cs="Times New Roman"/>
+          <w:sz w:val="24"/>
+          <w:szCs w:val="24"/>
+        </w:rPr>
+        <w:t>Los aficionados del anime ven importante el género y/o la trama para que un anime les llame la atención.</w:t>
+      </w:r>
+    </w:p>
+    <w:p>
+      <w:pPr>
+        <w:pStyle w:val="Prrafodelista"/>
+        <w:numPr>
+          <w:ilvl w:val="0"/>
+          <w:numId w:val="5"/>
+        </w:numPr>
+        <w:jc w:val="both"/>
+        <w:rPr>
+          <w:rFonts w:ascii="Times New Roman" w:eastAsia="Times New Roman" w:hAnsi="Times New Roman" w:cs="Times New Roman"/>
+          <w:sz w:val="24"/>
+          <w:szCs w:val="24"/>
+        </w:rPr>
+      </w:pPr>
+      <w:r>
+        <w:rPr>
+          <w:rFonts w:ascii="Times New Roman" w:eastAsia="Times New Roman" w:hAnsi="Times New Roman" w:cs="Times New Roman"/>
+          <w:sz w:val="24"/>
+          <w:szCs w:val="24"/>
+        </w:rPr>
+        <w:t>La mayoría de las recomendaciones las obtienen a través de redes sociales como Instagram, Facebook o incluso YouTube.</w:t>
+      </w:r>
+    </w:p>
+    <w:p>
+      <w:pPr>
+        <w:pStyle w:val="Prrafodelista"/>
+        <w:numPr>
+          <w:ilvl w:val="0"/>
+          <w:numId w:val="5"/>
+        </w:numPr>
+        <w:jc w:val="both"/>
+        <w:rPr>
+          <w:rFonts w:ascii="Times New Roman" w:eastAsia="Times New Roman" w:hAnsi="Times New Roman" w:cs="Times New Roman"/>
+          <w:sz w:val="24"/>
+          <w:szCs w:val="24"/>
+        </w:rPr>
+      </w:pPr>
+      <w:r>
+        <w:rPr>
+          <w:rFonts w:ascii="Times New Roman" w:eastAsia="Times New Roman" w:hAnsi="Times New Roman" w:cs="Times New Roman"/>
+          <w:sz w:val="24"/>
+          <w:szCs w:val="24"/>
+        </w:rPr>
+        <w:t>El rating del anime es importante a la hora de seleccionar el próximo anime por ver.</w:t>
+      </w:r>
+    </w:p>
+    <w:p>
+      <w:pPr>
+        <w:pStyle w:val="Prrafodelista"/>
+        <w:numPr>
+          <w:ilvl w:val="0"/>
+          <w:numId w:val="5"/>
+        </w:numPr>
+        <w:jc w:val="both"/>
+        <w:rPr>
+          <w:rFonts w:ascii="Times New Roman" w:eastAsia="Times New Roman" w:hAnsi="Times New Roman" w:cs="Times New Roman"/>
+          <w:sz w:val="24"/>
+          <w:szCs w:val="24"/>
+        </w:rPr>
+      </w:pPr>
+      <w:r>
+        <w:rPr>
+          <w:rFonts w:ascii="Times New Roman" w:eastAsia="Times New Roman" w:hAnsi="Times New Roman" w:cs="Times New Roman"/>
+          <w:sz w:val="24"/>
+          <w:szCs w:val="24"/>
+        </w:rPr>
+        <w:t>Actualmente no existe una herramienta que les permita buscar y/o explorar nuevos animes que se acoplen a sus gustos y tendencias.</w:t>
+      </w:r>
+    </w:p>
+    <w:p>
+      <w:pPr>
+        <w:pStyle w:val="Prrafodelista"/>
+        <w:numPr>
+          <w:ilvl w:val="0"/>
+          <w:numId w:val="5"/>
+        </w:numPr>
+        <w:jc w:val="both"/>
+        <w:rPr>
+          <w:rFonts w:ascii="Times New Roman" w:eastAsia="Times New Roman" w:hAnsi="Times New Roman" w:cs="Times New Roman"/>
+          <w:sz w:val="24"/>
+          <w:szCs w:val="24"/>
+        </w:rPr>
+      </w:pPr>
+      <w:r>
+        <w:rPr>
+          <w:rFonts w:ascii="Times New Roman" w:eastAsia="Times New Roman" w:hAnsi="Times New Roman" w:cs="Times New Roman"/>
+          <w:sz w:val="24"/>
+          <w:szCs w:val="24"/>
+        </w:rPr>
+        <w:t>Las plataformas actuales no cuentan con mucha personalización para recomendación de animes.</w:t>
+      </w:r>
+    </w:p>
+    <w:p>
+      <w:pPr>
+        <w:pStyle w:val="Prrafodelista"/>
+        <w:numPr>
+          <w:ilvl w:val="0"/>
+          <w:numId w:val="5"/>
+        </w:numPr>
+        <w:jc w:val="both"/>
+        <w:rPr>
+          <w:rFonts w:ascii="Times New Roman" w:eastAsia="Times New Roman" w:hAnsi="Times New Roman" w:cs="Times New Roman"/>
+          <w:sz w:val="24"/>
+          <w:szCs w:val="24"/>
+        </w:rPr>
+      </w:pPr>
+      <w:r>
+        <w:rPr>
+          <w:rFonts w:ascii="Times New Roman" w:eastAsia="Times New Roman" w:hAnsi="Times New Roman" w:cs="Times New Roman"/>
+          <w:sz w:val="24"/>
+          <w:szCs w:val="24"/>
+        </w:rPr>
+        <w:t>Tanto los estudios de animación como los autores de las historias son parte importante en el proceso de selección de animes nuevos por ver, pues señalan que, si el autor tiene una muy buena historia, es muy probable que también tenga otras historias del mismo nivel.</w:t>
+      </w:r>
+    </w:p>
+    <w:p>
+      <w:pPr>
+        <w:pStyle w:val="Prrafodelista"/>
+        <w:jc w:val="both"/>
+        <w:rPr>
+          <w:rFonts w:ascii="Times New Roman" w:eastAsia="Times New Roman" w:hAnsi="Times New Roman" w:cs="Times New Roman"/>
+          <w:sz w:val="24"/>
+          <w:szCs w:val="24"/>
+        </w:rPr>
+      </w:pPr>
+    </w:p>
+    <w:p>
+      <w:pPr>
+        <w:jc w:val="both"/>
+        <w:rPr>
+          <w:rFonts w:ascii="Times New Roman" w:eastAsia="Times New Roman" w:hAnsi="Times New Roman" w:cs="Times New Roman"/>
+          <w:sz w:val="24"/>
+          <w:szCs w:val="24"/>
+        </w:rPr>
+      </w:pPr>
+      <w:r>
+        <w:rPr>
+          <w:rFonts w:ascii="Times New Roman" w:eastAsia="Times New Roman" w:hAnsi="Times New Roman" w:cs="Times New Roman"/>
+          <w:sz w:val="24"/>
+          <w:szCs w:val="24"/>
+        </w:rPr>
+        <w:t>Estas son algunos de los hallazgos mas importantes de las entrevistas. Por lo tanto, se puede inferir que la problemática principal actual para muchos aficionados al anime es que necesitan una forma eficiente y personalizada de descubrir nuevos animes los cuales se ajusten a sus preferencias en cuanto a géneros, estudios, autores, trama y/o rating. Ya que actualmente no cuentan con una herramienta especifica que facilite este proceso, o en su defecto desconocen de la existencia de herramientas útiles de este tipo.</w:t>
+      </w:r>
+    </w:p>
+    <w:p>
+      <w:pPr>
+        <w:jc w:val="both"/>
+        <w:rPr>
+          <w:rFonts w:ascii="Times New Roman" w:eastAsia="Times New Roman" w:hAnsi="Times New Roman" w:cs="Times New Roman"/>
+          <w:sz w:val="24"/>
+          <w:szCs w:val="24"/>
+        </w:rPr>
+      </w:pPr>
+    </w:p>
+    <w:p>
+      <w:pPr>
+        <w:jc w:val="both"/>
         <w:rPr>
           <w:rFonts w:ascii="Times New Roman" w:eastAsia="Times New Roman" w:hAnsi="Times New Roman" w:cs="Times New Roman"/>
           <w:b/>
@@ -1059,23 +1892,8 @@
           <w:sz w:val="26"/>
           <w:szCs w:val="26"/>
         </w:rPr>
-        <w:lastRenderedPageBreak/>
-        <w:t>Definición</w:t>
-      </w:r>
-    </w:p>
-    <w:p>
-      <w:pPr>
-        <w:jc w:val="both"/>
-        <w:rPr>
-          <w:rFonts w:ascii="Times New Roman" w:eastAsia="Times New Roman" w:hAnsi="Times New Roman" w:cs="Times New Roman"/>
-          <w:sz w:val="24"/>
-          <w:szCs w:val="24"/>
-        </w:rPr>
-      </w:pPr>
-    </w:p>
-    <w:p>
-      <w:pPr>
-        <w:jc w:val="both"/>
+      </w:pPr>
+      <w:r>
         <w:rPr>
           <w:rFonts w:ascii="Times New Roman" w:eastAsia="Times New Roman" w:hAnsi="Times New Roman" w:cs="Times New Roman"/>
           <w:b/>
@@ -1083,8 +1901,23 @@
           <w:sz w:val="26"/>
           <w:szCs w:val="26"/>
         </w:rPr>
-      </w:pPr>
-      <w:r>
+        <w:lastRenderedPageBreak/>
+        <w:t>Ideación</w:t>
+      </w:r>
+    </w:p>
+    <w:p>
+      <w:pPr>
+        <w:jc w:val="both"/>
+        <w:rPr>
+          <w:rFonts w:ascii="Times New Roman" w:eastAsia="Times New Roman" w:hAnsi="Times New Roman" w:cs="Times New Roman"/>
+          <w:sz w:val="24"/>
+          <w:szCs w:val="24"/>
+        </w:rPr>
+      </w:pPr>
+    </w:p>
+    <w:p>
+      <w:pPr>
+        <w:jc w:val="both"/>
         <w:rPr>
           <w:rFonts w:ascii="Times New Roman" w:eastAsia="Times New Roman" w:hAnsi="Times New Roman" w:cs="Times New Roman"/>
           <w:b/>
@@ -1092,22 +1925,8 @@
           <w:sz w:val="26"/>
           <w:szCs w:val="26"/>
         </w:rPr>
-        <w:t>Ideación</w:t>
-      </w:r>
-    </w:p>
-    <w:p>
-      <w:pPr>
-        <w:jc w:val="both"/>
-        <w:rPr>
-          <w:rFonts w:ascii="Times New Roman" w:eastAsia="Times New Roman" w:hAnsi="Times New Roman" w:cs="Times New Roman"/>
-          <w:sz w:val="24"/>
-          <w:szCs w:val="24"/>
-        </w:rPr>
-      </w:pPr>
-    </w:p>
-    <w:p>
-      <w:pPr>
-        <w:jc w:val="both"/>
+      </w:pPr>
+      <w:r>
         <w:rPr>
           <w:rFonts w:ascii="Times New Roman" w:eastAsia="Times New Roman" w:hAnsi="Times New Roman" w:cs="Times New Roman"/>
           <w:b/>
@@ -1115,8 +1934,22 @@
           <w:sz w:val="26"/>
           <w:szCs w:val="26"/>
         </w:rPr>
-      </w:pPr>
-      <w:r>
+        <w:t>Prototipos</w:t>
+      </w:r>
+    </w:p>
+    <w:p>
+      <w:pPr>
+        <w:jc w:val="both"/>
+        <w:rPr>
+          <w:rFonts w:ascii="Times New Roman" w:eastAsia="Times New Roman" w:hAnsi="Times New Roman" w:cs="Times New Roman"/>
+          <w:sz w:val="24"/>
+          <w:szCs w:val="24"/>
+        </w:rPr>
+      </w:pPr>
+    </w:p>
+    <w:p>
+      <w:pPr>
+        <w:jc w:val="both"/>
         <w:rPr>
           <w:rFonts w:ascii="Times New Roman" w:eastAsia="Times New Roman" w:hAnsi="Times New Roman" w:cs="Times New Roman"/>
           <w:b/>
@@ -1124,22 +1957,9 @@
           <w:sz w:val="26"/>
           <w:szCs w:val="26"/>
         </w:rPr>
-        <w:t>Prototipos</w:t>
-      </w:r>
-    </w:p>
-    <w:p>
-      <w:pPr>
-        <w:jc w:val="both"/>
-        <w:rPr>
-          <w:rFonts w:ascii="Times New Roman" w:eastAsia="Times New Roman" w:hAnsi="Times New Roman" w:cs="Times New Roman"/>
-          <w:sz w:val="24"/>
-          <w:szCs w:val="24"/>
-        </w:rPr>
-      </w:pPr>
-    </w:p>
-    <w:p>
-      <w:pPr>
-        <w:jc w:val="both"/>
+      </w:pPr>
+      <w:proofErr w:type="spellStart"/>
+      <w:r>
         <w:rPr>
           <w:rFonts w:ascii="Times New Roman" w:eastAsia="Times New Roman" w:hAnsi="Times New Roman" w:cs="Times New Roman"/>
           <w:b/>
@@ -1147,95 +1967,528 @@
           <w:sz w:val="26"/>
           <w:szCs w:val="26"/>
         </w:rPr>
-      </w:pPr>
+        <w:t>Testing</w:t>
+      </w:r>
+      <w:proofErr w:type="spellEnd"/>
+    </w:p>
+    <w:p>
+      <w:pPr>
+        <w:jc w:val="both"/>
+        <w:rPr>
+          <w:rFonts w:ascii="Times New Roman" w:eastAsia="Times New Roman" w:hAnsi="Times New Roman" w:cs="Times New Roman"/>
+          <w:sz w:val="24"/>
+          <w:szCs w:val="24"/>
+        </w:rPr>
+      </w:pPr>
+    </w:p>
+    <w:p>
+      <w:pPr>
+        <w:jc w:val="both"/>
+        <w:rPr>
+          <w:rFonts w:ascii="Times New Roman" w:eastAsia="Times New Roman" w:hAnsi="Times New Roman" w:cs="Times New Roman"/>
+          <w:b/>
+          <w:sz w:val="28"/>
+          <w:szCs w:val="28"/>
+        </w:rPr>
+      </w:pPr>
+      <w:r>
+        <w:rPr>
+          <w:rFonts w:ascii="Times New Roman" w:eastAsia="Times New Roman" w:hAnsi="Times New Roman" w:cs="Times New Roman"/>
+          <w:b/>
+          <w:sz w:val="28"/>
+          <w:szCs w:val="28"/>
+        </w:rPr>
+        <w:t>Algoritmo Diseñado</w:t>
+      </w:r>
+    </w:p>
+    <w:p>
+      <w:pPr>
+        <w:jc w:val="both"/>
+        <w:rPr>
+          <w:rFonts w:ascii="Times New Roman" w:eastAsia="Times New Roman" w:hAnsi="Times New Roman" w:cs="Times New Roman"/>
+          <w:sz w:val="24"/>
+          <w:szCs w:val="24"/>
+        </w:rPr>
+      </w:pPr>
+    </w:p>
+    <w:p>
+      <w:pPr>
+        <w:jc w:val="both"/>
+        <w:rPr>
+          <w:rFonts w:ascii="Times New Roman" w:eastAsia="Times New Roman" w:hAnsi="Times New Roman" w:cs="Times New Roman"/>
+          <w:b/>
+          <w:sz w:val="28"/>
+          <w:szCs w:val="28"/>
+        </w:rPr>
+      </w:pPr>
+      <w:r>
+        <w:rPr>
+          <w:rFonts w:ascii="Times New Roman" w:eastAsia="Times New Roman" w:hAnsi="Times New Roman" w:cs="Times New Roman"/>
+          <w:b/>
+          <w:sz w:val="28"/>
+          <w:szCs w:val="28"/>
+        </w:rPr>
+        <w:t>Modelo ER base de datos</w:t>
+      </w:r>
+    </w:p>
+    <w:p>
+      <w:pPr>
+        <w:jc w:val="both"/>
+        <w:rPr>
+          <w:rFonts w:ascii="Times New Roman" w:eastAsia="Times New Roman" w:hAnsi="Times New Roman" w:cs="Times New Roman"/>
+          <w:bCs/>
+          <w:sz w:val="24"/>
+          <w:szCs w:val="24"/>
+        </w:rPr>
+      </w:pPr>
+    </w:p>
+    <w:p>
+      <w:pPr>
+        <w:rPr>
+          <w:rFonts w:ascii="Times New Roman" w:eastAsia="Times New Roman" w:hAnsi="Times New Roman" w:cs="Times New Roman"/>
+          <w:b/>
+          <w:sz w:val="28"/>
+          <w:szCs w:val="28"/>
+        </w:rPr>
+      </w:pPr>
+      <w:r>
+        <w:rPr>
+          <w:rFonts w:ascii="Times New Roman" w:eastAsia="Times New Roman" w:hAnsi="Times New Roman" w:cs="Times New Roman"/>
+          <w:b/>
+          <w:sz w:val="28"/>
+          <w:szCs w:val="28"/>
+        </w:rPr>
+        <w:br w:type="page"/>
+      </w:r>
+    </w:p>
+    <w:p>
+      <w:pPr>
+        <w:jc w:val="both"/>
+        <w:rPr>
+          <w:rFonts w:ascii="Times New Roman" w:eastAsia="Times New Roman" w:hAnsi="Times New Roman" w:cs="Times New Roman"/>
+          <w:b/>
+          <w:sz w:val="28"/>
+          <w:szCs w:val="28"/>
+        </w:rPr>
+      </w:pPr>
+      <w:r>
+        <w:rPr>
+          <w:rFonts w:ascii="Times New Roman" w:eastAsia="Times New Roman" w:hAnsi="Times New Roman" w:cs="Times New Roman"/>
+          <w:b/>
+          <w:sz w:val="28"/>
+          <w:szCs w:val="28"/>
+        </w:rPr>
+        <w:lastRenderedPageBreak/>
+        <w:t>Referencias</w:t>
+      </w:r>
+    </w:p>
+    <w:p>
+      <w:pPr>
+        <w:jc w:val="both"/>
+        <w:rPr>
+          <w:rFonts w:ascii="Times New Roman" w:eastAsia="Times New Roman" w:hAnsi="Times New Roman" w:cs="Times New Roman"/>
+          <w:bCs/>
+          <w:sz w:val="24"/>
+          <w:szCs w:val="24"/>
+          <w:lang w:val="en-US"/>
+        </w:rPr>
+      </w:pPr>
+    </w:p>
+    <w:p>
+      <w:pPr>
+        <w:ind w:left="720" w:hanging="720"/>
+        <w:jc w:val="both"/>
+        <w:rPr>
+          <w:rFonts w:ascii="Times New Roman" w:eastAsia="Times New Roman" w:hAnsi="Times New Roman" w:cs="Times New Roman"/>
+          <w:bCs/>
+          <w:sz w:val="24"/>
+          <w:szCs w:val="24"/>
+          <w:lang w:val="en-US"/>
+        </w:rPr>
+      </w:pPr>
+      <w:r>
+        <w:rPr>
+          <w:rFonts w:ascii="Times New Roman" w:eastAsia="Times New Roman" w:hAnsi="Times New Roman" w:cs="Times New Roman"/>
+          <w:bCs/>
+          <w:sz w:val="24"/>
+          <w:szCs w:val="24"/>
+          <w:lang w:val="en-US"/>
+        </w:rPr>
+        <w:t xml:space="preserve">Aggarwal, C. (2016). Recommender Systems: The Text Book. Springer. http://pzs.dstu.dp.ua/DataMining/recom/bibl/1aggarwal_c_c_recommender_systems_the_textbook.pdf </w:t>
+      </w:r>
+    </w:p>
+    <w:p>
+      <w:pPr>
+        <w:ind w:left="720" w:hanging="720"/>
+        <w:jc w:val="both"/>
+        <w:rPr>
+          <w:rFonts w:ascii="Times New Roman" w:eastAsia="Times New Roman" w:hAnsi="Times New Roman" w:cs="Times New Roman"/>
+          <w:bCs/>
+          <w:sz w:val="24"/>
+          <w:szCs w:val="24"/>
+          <w:lang w:val="en-US"/>
+        </w:rPr>
+      </w:pPr>
+    </w:p>
+    <w:p>
+      <w:pPr>
+        <w:ind w:left="720" w:hanging="720"/>
+        <w:jc w:val="both"/>
+        <w:rPr>
+          <w:rFonts w:ascii="Times New Roman" w:eastAsia="Times New Roman" w:hAnsi="Times New Roman" w:cs="Times New Roman"/>
+          <w:bCs/>
+          <w:sz w:val="24"/>
+          <w:szCs w:val="24"/>
+          <w:lang w:val="en-US"/>
+        </w:rPr>
+      </w:pPr>
+      <w:r>
+        <w:rPr>
+          <w:rFonts w:ascii="Times New Roman" w:eastAsia="Times New Roman" w:hAnsi="Times New Roman" w:cs="Times New Roman"/>
+          <w:bCs/>
+          <w:sz w:val="24"/>
+          <w:szCs w:val="24"/>
+          <w:lang w:val="en-US"/>
+        </w:rPr>
+        <w:t xml:space="preserve">Dijkstra, E. W. (1959). A note on two problems in </w:t>
+      </w:r>
       <w:proofErr w:type="spellStart"/>
       <w:r>
         <w:rPr>
           <w:rFonts w:ascii="Times New Roman" w:eastAsia="Times New Roman" w:hAnsi="Times New Roman" w:cs="Times New Roman"/>
-          <w:b/>
-          <w:i/>
-          <w:sz w:val="26"/>
-          <w:szCs w:val="26"/>
-        </w:rPr>
-        <w:t>Testing</w:t>
+          <w:bCs/>
+          <w:sz w:val="24"/>
+          <w:szCs w:val="24"/>
+          <w:lang w:val="en-US"/>
+        </w:rPr>
+        <w:t>connexion</w:t>
       </w:r>
       <w:proofErr w:type="spellEnd"/>
-    </w:p>
-    <w:p>
-      <w:pPr>
-        <w:jc w:val="both"/>
-        <w:rPr>
-          <w:rFonts w:ascii="Times New Roman" w:eastAsia="Times New Roman" w:hAnsi="Times New Roman" w:cs="Times New Roman"/>
-          <w:sz w:val="24"/>
-          <w:szCs w:val="24"/>
-        </w:rPr>
-      </w:pPr>
-    </w:p>
-    <w:p>
-      <w:pPr>
-        <w:jc w:val="both"/>
-        <w:rPr>
-          <w:rFonts w:ascii="Times New Roman" w:eastAsia="Times New Roman" w:hAnsi="Times New Roman" w:cs="Times New Roman"/>
-          <w:b/>
-          <w:sz w:val="28"/>
-          <w:szCs w:val="28"/>
-        </w:rPr>
-      </w:pPr>
-      <w:r>
-        <w:rPr>
-          <w:rFonts w:ascii="Times New Roman" w:eastAsia="Times New Roman" w:hAnsi="Times New Roman" w:cs="Times New Roman"/>
-          <w:b/>
-          <w:sz w:val="28"/>
-          <w:szCs w:val="28"/>
-        </w:rPr>
-        <w:t>Algoritmo Diseñado</w:t>
-      </w:r>
-    </w:p>
-    <w:p>
-      <w:pPr>
-        <w:jc w:val="both"/>
-        <w:rPr>
-          <w:rFonts w:ascii="Times New Roman" w:eastAsia="Times New Roman" w:hAnsi="Times New Roman" w:cs="Times New Roman"/>
-          <w:sz w:val="24"/>
-          <w:szCs w:val="24"/>
-        </w:rPr>
-      </w:pPr>
-    </w:p>
-    <w:p>
-      <w:pPr>
-        <w:jc w:val="both"/>
-        <w:rPr>
-          <w:rFonts w:ascii="Times New Roman" w:eastAsia="Times New Roman" w:hAnsi="Times New Roman" w:cs="Times New Roman"/>
-          <w:b/>
-          <w:sz w:val="28"/>
-          <w:szCs w:val="28"/>
-        </w:rPr>
-      </w:pPr>
-      <w:r>
-        <w:rPr>
-          <w:rFonts w:ascii="Times New Roman" w:eastAsia="Times New Roman" w:hAnsi="Times New Roman" w:cs="Times New Roman"/>
-          <w:b/>
-          <w:sz w:val="28"/>
-          <w:szCs w:val="28"/>
-        </w:rPr>
-        <w:t>Modelo ER base de datos</w:t>
-      </w:r>
-    </w:p>
-    <w:p>
-      <w:pPr>
-        <w:jc w:val="both"/>
-        <w:rPr>
-          <w:rFonts w:ascii="Times New Roman" w:eastAsia="Times New Roman" w:hAnsi="Times New Roman" w:cs="Times New Roman"/>
-          <w:sz w:val="24"/>
-          <w:szCs w:val="24"/>
-        </w:rPr>
-      </w:pPr>
+      <w:r>
+        <w:rPr>
+          <w:rFonts w:ascii="Times New Roman" w:eastAsia="Times New Roman" w:hAnsi="Times New Roman" w:cs="Times New Roman"/>
+          <w:bCs/>
+          <w:sz w:val="24"/>
+          <w:szCs w:val="24"/>
+          <w:lang w:val="en-US"/>
+        </w:rPr>
+        <w:t xml:space="preserve"> with graphs. </w:t>
+      </w:r>
+      <w:proofErr w:type="spellStart"/>
+      <w:r>
+        <w:rPr>
+          <w:rFonts w:ascii="Times New Roman" w:eastAsia="Times New Roman" w:hAnsi="Times New Roman" w:cs="Times New Roman"/>
+          <w:bCs/>
+          <w:sz w:val="24"/>
+          <w:szCs w:val="24"/>
+          <w:lang w:val="en-US"/>
+        </w:rPr>
+        <w:t>Numerische</w:t>
+      </w:r>
+      <w:proofErr w:type="spellEnd"/>
+      <w:r>
+        <w:rPr>
+          <w:rFonts w:ascii="Times New Roman" w:eastAsia="Times New Roman" w:hAnsi="Times New Roman" w:cs="Times New Roman"/>
+          <w:bCs/>
+          <w:sz w:val="24"/>
+          <w:szCs w:val="24"/>
+          <w:lang w:val="en-US"/>
+        </w:rPr>
+        <w:t xml:space="preserve"> </w:t>
+      </w:r>
+      <w:proofErr w:type="spellStart"/>
+      <w:r>
+        <w:rPr>
+          <w:rFonts w:ascii="Times New Roman" w:eastAsia="Times New Roman" w:hAnsi="Times New Roman" w:cs="Times New Roman"/>
+          <w:bCs/>
+          <w:sz w:val="24"/>
+          <w:szCs w:val="24"/>
+          <w:lang w:val="en-US"/>
+        </w:rPr>
+        <w:t>Mathematik</w:t>
+      </w:r>
+      <w:proofErr w:type="spellEnd"/>
+      <w:r>
+        <w:rPr>
+          <w:rFonts w:ascii="Times New Roman" w:eastAsia="Times New Roman" w:hAnsi="Times New Roman" w:cs="Times New Roman"/>
+          <w:bCs/>
+          <w:sz w:val="24"/>
+          <w:szCs w:val="24"/>
+          <w:lang w:val="en-US"/>
+        </w:rPr>
+        <w:t>, 1(1), 269-271.</w:t>
+      </w:r>
+    </w:p>
+    <w:p>
+      <w:pPr>
+        <w:ind w:left="720" w:hanging="720"/>
+        <w:jc w:val="both"/>
+        <w:rPr>
+          <w:rFonts w:ascii="Times New Roman" w:eastAsia="Times New Roman" w:hAnsi="Times New Roman" w:cs="Times New Roman"/>
+          <w:bCs/>
+          <w:sz w:val="24"/>
+          <w:szCs w:val="24"/>
+          <w:lang w:val="en-US"/>
+        </w:rPr>
+      </w:pPr>
+    </w:p>
+    <w:p>
+      <w:pPr>
+        <w:ind w:left="720" w:hanging="720"/>
+        <w:jc w:val="both"/>
+        <w:rPr>
+          <w:rFonts w:ascii="Times New Roman" w:eastAsia="Times New Roman" w:hAnsi="Times New Roman" w:cs="Times New Roman"/>
+          <w:bCs/>
+          <w:sz w:val="24"/>
+          <w:szCs w:val="24"/>
+          <w:lang w:val="es-MX"/>
+        </w:rPr>
+      </w:pPr>
+      <w:r>
+        <w:rPr>
+          <w:rFonts w:ascii="Times New Roman" w:eastAsia="Times New Roman" w:hAnsi="Times New Roman" w:cs="Times New Roman"/>
+          <w:bCs/>
+          <w:sz w:val="24"/>
+          <w:szCs w:val="24"/>
+          <w:lang w:val="en-US"/>
+        </w:rPr>
+        <w:t xml:space="preserve">Franklin, N. (2022). What Is a Recommendation Engine? How Recommenders Work. </w:t>
+      </w:r>
+      <w:proofErr w:type="spellStart"/>
+      <w:r>
+        <w:rPr>
+          <w:rFonts w:ascii="Times New Roman" w:eastAsia="Times New Roman" w:hAnsi="Times New Roman" w:cs="Times New Roman"/>
+          <w:bCs/>
+          <w:sz w:val="24"/>
+          <w:szCs w:val="24"/>
+          <w:lang w:val="es-MX"/>
+        </w:rPr>
+        <w:t>Amplitude</w:t>
+      </w:r>
+      <w:proofErr w:type="spellEnd"/>
+      <w:r>
+        <w:rPr>
+          <w:rFonts w:ascii="Times New Roman" w:eastAsia="Times New Roman" w:hAnsi="Times New Roman" w:cs="Times New Roman"/>
+          <w:bCs/>
+          <w:sz w:val="24"/>
+          <w:szCs w:val="24"/>
+          <w:lang w:val="es-MX"/>
+        </w:rPr>
+        <w:t>. https://amplitude.com/blog/recommendation-engine#:~:text=Recommendation%20engines%20are%20advanced%20data%20filtering%20systems%20that%20use%20behavioral,businesses%20that%20offer%20personalized%20experiences.</w:t>
+      </w:r>
+    </w:p>
+    <w:p>
+      <w:pPr>
+        <w:ind w:left="720" w:hanging="720"/>
+        <w:jc w:val="both"/>
+        <w:rPr>
+          <w:rFonts w:ascii="Times New Roman" w:eastAsia="Times New Roman" w:hAnsi="Times New Roman" w:cs="Times New Roman"/>
+          <w:bCs/>
+          <w:sz w:val="24"/>
+          <w:szCs w:val="24"/>
+          <w:lang w:val="es-MX"/>
+        </w:rPr>
+      </w:pPr>
+    </w:p>
+    <w:p>
+      <w:pPr>
+        <w:ind w:left="720" w:hanging="720"/>
+        <w:jc w:val="both"/>
+        <w:rPr>
+          <w:rFonts w:ascii="Times New Roman" w:eastAsia="Times New Roman" w:hAnsi="Times New Roman" w:cs="Times New Roman"/>
+          <w:bCs/>
+          <w:sz w:val="24"/>
+          <w:szCs w:val="24"/>
+          <w:lang w:val="en-US"/>
+        </w:rPr>
+      </w:pPr>
+      <w:r>
+        <w:rPr>
+          <w:rFonts w:ascii="Times New Roman" w:eastAsia="Times New Roman" w:hAnsi="Times New Roman" w:cs="Times New Roman"/>
+          <w:bCs/>
+          <w:sz w:val="24"/>
+          <w:szCs w:val="24"/>
+          <w:lang w:val="en-US"/>
+        </w:rPr>
+        <w:t>Kipf, T. N., &amp; Welling, M. (2017). Semi-Supervised Classification with Graph Convolutional Networks. In Proceedings of the International Conference on Learning Representations (ICLR).</w:t>
+      </w:r>
+    </w:p>
+    <w:p>
+      <w:pPr>
+        <w:ind w:left="720" w:hanging="720"/>
+        <w:jc w:val="both"/>
+        <w:rPr>
+          <w:rFonts w:ascii="Times New Roman" w:eastAsia="Times New Roman" w:hAnsi="Times New Roman" w:cs="Times New Roman"/>
+          <w:bCs/>
+          <w:sz w:val="24"/>
+          <w:szCs w:val="24"/>
+          <w:lang w:val="en-US"/>
+        </w:rPr>
+      </w:pPr>
+    </w:p>
+    <w:p>
+      <w:pPr>
+        <w:ind w:left="720" w:hanging="720"/>
+        <w:jc w:val="both"/>
+        <w:rPr>
+          <w:rFonts w:ascii="Times New Roman" w:eastAsia="Times New Roman" w:hAnsi="Times New Roman" w:cs="Times New Roman"/>
+          <w:bCs/>
+          <w:sz w:val="24"/>
+          <w:szCs w:val="24"/>
+          <w:lang w:val="en-US"/>
+        </w:rPr>
+      </w:pPr>
+      <w:r>
+        <w:rPr>
+          <w:rFonts w:ascii="Times New Roman" w:eastAsia="Times New Roman" w:hAnsi="Times New Roman" w:cs="Times New Roman"/>
+          <w:bCs/>
+          <w:sz w:val="24"/>
+          <w:szCs w:val="24"/>
+          <w:lang w:val="en-US"/>
+        </w:rPr>
+        <w:t>Koren, Y., Bell, R., &amp; Volinsky, C. (2009). MATRIX  FACTORIZATION TECHNIQUES FOR RECOMMENDER SYSTEMS. IEEE Computer Society, 42(8). https://datajobs.com/data-science-repo/Recommender-Systems-[Netflix].pdf</w:t>
+      </w:r>
+    </w:p>
+    <w:p>
+      <w:pPr>
+        <w:ind w:left="720" w:hanging="720"/>
+        <w:jc w:val="both"/>
+        <w:rPr>
+          <w:rFonts w:ascii="Times New Roman" w:eastAsia="Times New Roman" w:hAnsi="Times New Roman" w:cs="Times New Roman"/>
+          <w:bCs/>
+          <w:sz w:val="24"/>
+          <w:szCs w:val="24"/>
+          <w:lang w:val="en-US"/>
+        </w:rPr>
+      </w:pPr>
+    </w:p>
+    <w:p>
+      <w:pPr>
+        <w:ind w:left="720" w:hanging="720"/>
+        <w:jc w:val="both"/>
+        <w:rPr>
+          <w:rFonts w:ascii="Times New Roman" w:eastAsia="Times New Roman" w:hAnsi="Times New Roman" w:cs="Times New Roman"/>
+          <w:bCs/>
+          <w:sz w:val="24"/>
+          <w:szCs w:val="24"/>
+          <w:lang w:val="en-US"/>
+        </w:rPr>
+      </w:pPr>
+      <w:r>
+        <w:rPr>
+          <w:rFonts w:ascii="Times New Roman" w:eastAsia="Times New Roman" w:hAnsi="Times New Roman" w:cs="Times New Roman"/>
+          <w:bCs/>
+          <w:sz w:val="24"/>
+          <w:szCs w:val="24"/>
+          <w:lang w:val="en-US"/>
+        </w:rPr>
+        <w:t xml:space="preserve">Page, L., Brin, S., Motwani, R., &amp; Winograd, T. (1999). The PageRank Citation Ranking: Bringing Order to the Web. Stanford </w:t>
+      </w:r>
+      <w:proofErr w:type="spellStart"/>
+      <w:r>
+        <w:rPr>
+          <w:rFonts w:ascii="Times New Roman" w:eastAsia="Times New Roman" w:hAnsi="Times New Roman" w:cs="Times New Roman"/>
+          <w:bCs/>
+          <w:sz w:val="24"/>
+          <w:szCs w:val="24"/>
+          <w:lang w:val="en-US"/>
+        </w:rPr>
+        <w:t>InfoLab</w:t>
+      </w:r>
+      <w:proofErr w:type="spellEnd"/>
+      <w:r>
+        <w:rPr>
+          <w:rFonts w:ascii="Times New Roman" w:eastAsia="Times New Roman" w:hAnsi="Times New Roman" w:cs="Times New Roman"/>
+          <w:bCs/>
+          <w:sz w:val="24"/>
+          <w:szCs w:val="24"/>
+          <w:lang w:val="en-US"/>
+        </w:rPr>
+        <w:t>.</w:t>
+      </w:r>
+    </w:p>
+    <w:p>
+      <w:pPr>
+        <w:ind w:left="720" w:hanging="720"/>
+        <w:jc w:val="both"/>
+        <w:rPr>
+          <w:rFonts w:ascii="Times New Roman" w:eastAsia="Times New Roman" w:hAnsi="Times New Roman" w:cs="Times New Roman"/>
+          <w:bCs/>
+          <w:sz w:val="24"/>
+          <w:szCs w:val="24"/>
+          <w:lang w:val="en-US"/>
+        </w:rPr>
+      </w:pPr>
+    </w:p>
+    <w:p>
+      <w:pPr>
+        <w:ind w:left="720" w:hanging="720"/>
+        <w:jc w:val="both"/>
+        <w:rPr>
+          <w:rFonts w:ascii="Times New Roman" w:eastAsia="Times New Roman" w:hAnsi="Times New Roman" w:cs="Times New Roman"/>
+          <w:bCs/>
+          <w:sz w:val="24"/>
+          <w:szCs w:val="24"/>
+          <w:lang w:val="en-US"/>
+        </w:rPr>
+      </w:pPr>
+      <w:proofErr w:type="spellStart"/>
+      <w:r>
+        <w:rPr>
+          <w:rFonts w:ascii="Times New Roman" w:eastAsia="Times New Roman" w:hAnsi="Times New Roman" w:cs="Times New Roman"/>
+          <w:bCs/>
+          <w:sz w:val="24"/>
+          <w:szCs w:val="24"/>
+        </w:rPr>
+        <w:t>Raghavan</w:t>
+      </w:r>
+      <w:proofErr w:type="spellEnd"/>
+      <w:r>
+        <w:rPr>
+          <w:rFonts w:ascii="Times New Roman" w:eastAsia="Times New Roman" w:hAnsi="Times New Roman" w:cs="Times New Roman"/>
+          <w:bCs/>
+          <w:sz w:val="24"/>
+          <w:szCs w:val="24"/>
+        </w:rPr>
+        <w:t xml:space="preserve">, U. N., Albert, R., &amp; </w:t>
+      </w:r>
+      <w:proofErr w:type="spellStart"/>
+      <w:r>
+        <w:rPr>
+          <w:rFonts w:ascii="Times New Roman" w:eastAsia="Times New Roman" w:hAnsi="Times New Roman" w:cs="Times New Roman"/>
+          <w:bCs/>
+          <w:sz w:val="24"/>
+          <w:szCs w:val="24"/>
+        </w:rPr>
+        <w:t>Kumara</w:t>
+      </w:r>
+      <w:proofErr w:type="spellEnd"/>
+      <w:r>
+        <w:rPr>
+          <w:rFonts w:ascii="Times New Roman" w:eastAsia="Times New Roman" w:hAnsi="Times New Roman" w:cs="Times New Roman"/>
+          <w:bCs/>
+          <w:sz w:val="24"/>
+          <w:szCs w:val="24"/>
+        </w:rPr>
+        <w:t xml:space="preserve">, S. (2007). </w:t>
+      </w:r>
+      <w:r>
+        <w:rPr>
+          <w:rFonts w:ascii="Times New Roman" w:eastAsia="Times New Roman" w:hAnsi="Times New Roman" w:cs="Times New Roman"/>
+          <w:bCs/>
+          <w:sz w:val="24"/>
+          <w:szCs w:val="24"/>
+          <w:lang w:val="en-US"/>
+        </w:rPr>
+        <w:t>Near linear time algorithm to detect community structures in large-scale networks. Physical Review E, 76(3), 036106.</w:t>
+      </w:r>
     </w:p>
     <w:sectPr>
       <w:pgSz w:w="11909" w:h="16834"/>
-      <w:pgMar w:top="1440" w:right="1440" w:bottom="381" w:left="1440" w:header="720" w:footer="720" w:gutter="0"/>
+      <w:pgMar w:top="1440" w:right="1440" w:bottom="1440" w:left="1440" w:header="720" w:footer="720" w:gutter="0"/>
       <w:pgNumType w:start="1"/>
       <w:cols w:space="720"/>
+      <w:docGrid w:linePitch="299"/>
     </w:sectPr>
   </w:body>
 </w:document>
@@ -1244,6 +2497,345 @@
 <file path=word/numbering.xml><?xml version="1.0" encoding="utf-8"?>
 <w:numbering xmlns:wpc="http://schemas.microsoft.com/office/word/2010/wordprocessingCanvas" xmlns:cx="http://schemas.microsoft.com/office/drawing/2014/chartex" xmlns:cx1="http://schemas.microsoft.com/office/drawing/2015/9/8/chartex" xmlns:cx2="http://schemas.microsoft.com/office/drawing/2015/10/21/chartex" xmlns:cx3="http://schemas.microsoft.com/office/drawing/2016/5/9/chartex" xmlns:cx4="http://schemas.microsoft.com/office/drawing/2016/5/10/chartex" xmlns:cx5="http://schemas.microsoft.com/office/drawing/2016/5/11/chartex" xmlns:cx6="http://schemas.microsoft.com/office/drawing/2016/5/12/chartex" xmlns:cx7="http://schemas.microsoft.com/office/drawing/2016/5/13/chartex" xmlns:cx8="http://schemas.microsoft.com/office/drawing/2016/5/14/chartex" xmlns:mc="http://schemas.openxmlformats.org/markup-compatibility/2006" xmlns:aink="http://schemas.microsoft.com/office/drawing/2016/ink" xmlns:am3d="http://schemas.microsoft.com/office/drawing/2017/model3d" xmlns:o="urn:schemas-microsoft-com:office:office" xmlns:oel="http://schemas.microsoft.com/office/2019/extlst" xmlns:r="http://schemas.openxmlformats.org/officeDocument/2006/relationships" xmlns:m="http://schemas.openxmlformats.org/officeDocument/2006/math" xmlns:v="urn:schemas-microsoft-com:vml" xmlns:wp14="http://schemas.microsoft.com/office/word/2010/wordprocessingDrawing" xmlns:wp="http://schemas.openxmlformats.org/drawingml/2006/wordprocessingDrawing" xmlns:w10="urn:schemas-microsoft-com:office:word" xmlns:w="http://schemas.openxmlformats.org/wordprocessingml/2006/main" xmlns:w14="http://schemas.microsoft.com/office/word/2010/wordml" xmlns:w15="http://schemas.microsoft.com/office/word/2012/wordml" xmlns:w16cex="http://schemas.microsoft.com/office/word/2018/wordml/cex" xmlns:w16cid="http://schemas.microsoft.com/office/word/2016/wordml/cid" xmlns:w16="http://schemas.microsoft.com/office/word/2018/wordml" xmlns:w16du="http://schemas.microsoft.com/office/word/2023/wordml/word16du" xmlns:w16sdtdh="http://schemas.microsoft.com/office/word/2020/wordml/sdtdatahash" xmlns:w16se="http://schemas.microsoft.com/office/word/2015/wordml/symex" xmlns:wpg="http://schemas.microsoft.com/office/word/2010/wordprocessingGroup" xmlns:wpi="http://schemas.microsoft.com/office/word/2010/wordprocessingInk" xmlns:wne="http://schemas.microsoft.com/office/word/2006/wordml" xmlns:wps="http://schemas.microsoft.com/office/word/2010/wordprocessingShape" mc:Ignorable="w14 w15 w16se w16cid w16 w16cex w16sdtdh wp14">
   <w:abstractNum w:abstractNumId="0" w15:restartNumberingAfterBreak="0">
+    <w:nsid w:val="125B5B44"/>
+    <w:multiLevelType w:val="hybridMultilevel"/>
+    <w:tmpl w:val="7EC01702"/>
+    <w:lvl w:ilvl="0" w:tplc="080A0001">
+      <w:start w:val="1"/>
+      <w:numFmt w:val="bullet"/>
+      <w:lvlText w:val=""/>
+      <w:lvlJc w:val="left"/>
+      <w:pPr>
+        <w:ind w:left="720" w:hanging="360"/>
+      </w:pPr>
+      <w:rPr>
+        <w:rFonts w:ascii="Symbol" w:hAnsi="Symbol" w:hint="default"/>
+      </w:rPr>
+    </w:lvl>
+    <w:lvl w:ilvl="1" w:tplc="080A0003" w:tentative="1">
+      <w:start w:val="1"/>
+      <w:numFmt w:val="bullet"/>
+      <w:lvlText w:val="o"/>
+      <w:lvlJc w:val="left"/>
+      <w:pPr>
+        <w:ind w:left="1440" w:hanging="360"/>
+      </w:pPr>
+      <w:rPr>
+        <w:rFonts w:ascii="Courier New" w:hAnsi="Courier New" w:cs="Courier New" w:hint="default"/>
+      </w:rPr>
+    </w:lvl>
+    <w:lvl w:ilvl="2" w:tplc="080A0005" w:tentative="1">
+      <w:start w:val="1"/>
+      <w:numFmt w:val="bullet"/>
+      <w:lvlText w:val=""/>
+      <w:lvlJc w:val="left"/>
+      <w:pPr>
+        <w:ind w:left="2160" w:hanging="360"/>
+      </w:pPr>
+      <w:rPr>
+        <w:rFonts w:ascii="Wingdings" w:hAnsi="Wingdings" w:hint="default"/>
+      </w:rPr>
+    </w:lvl>
+    <w:lvl w:ilvl="3" w:tplc="080A0001" w:tentative="1">
+      <w:start w:val="1"/>
+      <w:numFmt w:val="bullet"/>
+      <w:lvlText w:val=""/>
+      <w:lvlJc w:val="left"/>
+      <w:pPr>
+        <w:ind w:left="2880" w:hanging="360"/>
+      </w:pPr>
+      <w:rPr>
+        <w:rFonts w:ascii="Symbol" w:hAnsi="Symbol" w:hint="default"/>
+      </w:rPr>
+    </w:lvl>
+    <w:lvl w:ilvl="4" w:tplc="080A0003" w:tentative="1">
+      <w:start w:val="1"/>
+      <w:numFmt w:val="bullet"/>
+      <w:lvlText w:val="o"/>
+      <w:lvlJc w:val="left"/>
+      <w:pPr>
+        <w:ind w:left="3600" w:hanging="360"/>
+      </w:pPr>
+      <w:rPr>
+        <w:rFonts w:ascii="Courier New" w:hAnsi="Courier New" w:cs="Courier New" w:hint="default"/>
+      </w:rPr>
+    </w:lvl>
+    <w:lvl w:ilvl="5" w:tplc="080A0005" w:tentative="1">
+      <w:start w:val="1"/>
+      <w:numFmt w:val="bullet"/>
+      <w:lvlText w:val=""/>
+      <w:lvlJc w:val="left"/>
+      <w:pPr>
+        <w:ind w:left="4320" w:hanging="360"/>
+      </w:pPr>
+      <w:rPr>
+        <w:rFonts w:ascii="Wingdings" w:hAnsi="Wingdings" w:hint="default"/>
+      </w:rPr>
+    </w:lvl>
+    <w:lvl w:ilvl="6" w:tplc="080A0001" w:tentative="1">
+      <w:start w:val="1"/>
+      <w:numFmt w:val="bullet"/>
+      <w:lvlText w:val=""/>
+      <w:lvlJc w:val="left"/>
+      <w:pPr>
+        <w:ind w:left="5040" w:hanging="360"/>
+      </w:pPr>
+      <w:rPr>
+        <w:rFonts w:ascii="Symbol" w:hAnsi="Symbol" w:hint="default"/>
+      </w:rPr>
+    </w:lvl>
+    <w:lvl w:ilvl="7" w:tplc="080A0003" w:tentative="1">
+      <w:start w:val="1"/>
+      <w:numFmt w:val="bullet"/>
+      <w:lvlText w:val="o"/>
+      <w:lvlJc w:val="left"/>
+      <w:pPr>
+        <w:ind w:left="5760" w:hanging="360"/>
+      </w:pPr>
+      <w:rPr>
+        <w:rFonts w:ascii="Courier New" w:hAnsi="Courier New" w:cs="Courier New" w:hint="default"/>
+      </w:rPr>
+    </w:lvl>
+    <w:lvl w:ilvl="8" w:tplc="080A0005" w:tentative="1">
+      <w:start w:val="1"/>
+      <w:numFmt w:val="bullet"/>
+      <w:lvlText w:val=""/>
+      <w:lvlJc w:val="left"/>
+      <w:pPr>
+        <w:ind w:left="6480" w:hanging="360"/>
+      </w:pPr>
+      <w:rPr>
+        <w:rFonts w:ascii="Wingdings" w:hAnsi="Wingdings" w:hint="default"/>
+      </w:rPr>
+    </w:lvl>
+  </w:abstractNum>
+  <w:abstractNum w:abstractNumId="1" w15:restartNumberingAfterBreak="0">
+    <w:nsid w:val="241B55CA"/>
+    <w:multiLevelType w:val="hybridMultilevel"/>
+    <w:tmpl w:val="E7FA0748"/>
+    <w:lvl w:ilvl="0" w:tplc="080A0001">
+      <w:start w:val="1"/>
+      <w:numFmt w:val="bullet"/>
+      <w:lvlText w:val=""/>
+      <w:lvlJc w:val="left"/>
+      <w:pPr>
+        <w:ind w:left="720" w:hanging="360"/>
+      </w:pPr>
+      <w:rPr>
+        <w:rFonts w:ascii="Symbol" w:hAnsi="Symbol" w:hint="default"/>
+      </w:rPr>
+    </w:lvl>
+    <w:lvl w:ilvl="1" w:tplc="080A0003" w:tentative="1">
+      <w:start w:val="1"/>
+      <w:numFmt w:val="bullet"/>
+      <w:lvlText w:val="o"/>
+      <w:lvlJc w:val="left"/>
+      <w:pPr>
+        <w:ind w:left="1440" w:hanging="360"/>
+      </w:pPr>
+      <w:rPr>
+        <w:rFonts w:ascii="Courier New" w:hAnsi="Courier New" w:cs="Courier New" w:hint="default"/>
+      </w:rPr>
+    </w:lvl>
+    <w:lvl w:ilvl="2" w:tplc="080A0005" w:tentative="1">
+      <w:start w:val="1"/>
+      <w:numFmt w:val="bullet"/>
+      <w:lvlText w:val=""/>
+      <w:lvlJc w:val="left"/>
+      <w:pPr>
+        <w:ind w:left="2160" w:hanging="360"/>
+      </w:pPr>
+      <w:rPr>
+        <w:rFonts w:ascii="Wingdings" w:hAnsi="Wingdings" w:hint="default"/>
+      </w:rPr>
+    </w:lvl>
+    <w:lvl w:ilvl="3" w:tplc="080A0001" w:tentative="1">
+      <w:start w:val="1"/>
+      <w:numFmt w:val="bullet"/>
+      <w:lvlText w:val=""/>
+      <w:lvlJc w:val="left"/>
+      <w:pPr>
+        <w:ind w:left="2880" w:hanging="360"/>
+      </w:pPr>
+      <w:rPr>
+        <w:rFonts w:ascii="Symbol" w:hAnsi="Symbol" w:hint="default"/>
+      </w:rPr>
+    </w:lvl>
+    <w:lvl w:ilvl="4" w:tplc="080A0003" w:tentative="1">
+      <w:start w:val="1"/>
+      <w:numFmt w:val="bullet"/>
+      <w:lvlText w:val="o"/>
+      <w:lvlJc w:val="left"/>
+      <w:pPr>
+        <w:ind w:left="3600" w:hanging="360"/>
+      </w:pPr>
+      <w:rPr>
+        <w:rFonts w:ascii="Courier New" w:hAnsi="Courier New" w:cs="Courier New" w:hint="default"/>
+      </w:rPr>
+    </w:lvl>
+    <w:lvl w:ilvl="5" w:tplc="080A0005" w:tentative="1">
+      <w:start w:val="1"/>
+      <w:numFmt w:val="bullet"/>
+      <w:lvlText w:val=""/>
+      <w:lvlJc w:val="left"/>
+      <w:pPr>
+        <w:ind w:left="4320" w:hanging="360"/>
+      </w:pPr>
+      <w:rPr>
+        <w:rFonts w:ascii="Wingdings" w:hAnsi="Wingdings" w:hint="default"/>
+      </w:rPr>
+    </w:lvl>
+    <w:lvl w:ilvl="6" w:tplc="080A0001" w:tentative="1">
+      <w:start w:val="1"/>
+      <w:numFmt w:val="bullet"/>
+      <w:lvlText w:val=""/>
+      <w:lvlJc w:val="left"/>
+      <w:pPr>
+        <w:ind w:left="5040" w:hanging="360"/>
+      </w:pPr>
+      <w:rPr>
+        <w:rFonts w:ascii="Symbol" w:hAnsi="Symbol" w:hint="default"/>
+      </w:rPr>
+    </w:lvl>
+    <w:lvl w:ilvl="7" w:tplc="080A0003" w:tentative="1">
+      <w:start w:val="1"/>
+      <w:numFmt w:val="bullet"/>
+      <w:lvlText w:val="o"/>
+      <w:lvlJc w:val="left"/>
+      <w:pPr>
+        <w:ind w:left="5760" w:hanging="360"/>
+      </w:pPr>
+      <w:rPr>
+        <w:rFonts w:ascii="Courier New" w:hAnsi="Courier New" w:cs="Courier New" w:hint="default"/>
+      </w:rPr>
+    </w:lvl>
+    <w:lvl w:ilvl="8" w:tplc="080A0005" w:tentative="1">
+      <w:start w:val="1"/>
+      <w:numFmt w:val="bullet"/>
+      <w:lvlText w:val=""/>
+      <w:lvlJc w:val="left"/>
+      <w:pPr>
+        <w:ind w:left="6480" w:hanging="360"/>
+      </w:pPr>
+      <w:rPr>
+        <w:rFonts w:ascii="Wingdings" w:hAnsi="Wingdings" w:hint="default"/>
+      </w:rPr>
+    </w:lvl>
+  </w:abstractNum>
+  <w:abstractNum w:abstractNumId="2" w15:restartNumberingAfterBreak="0">
+    <w:nsid w:val="2D443A24"/>
+    <w:multiLevelType w:val="hybridMultilevel"/>
+    <w:tmpl w:val="7FDEFBEC"/>
+    <w:lvl w:ilvl="0" w:tplc="080A0001">
+      <w:start w:val="1"/>
+      <w:numFmt w:val="bullet"/>
+      <w:lvlText w:val=""/>
+      <w:lvlJc w:val="left"/>
+      <w:pPr>
+        <w:ind w:left="720" w:hanging="360"/>
+      </w:pPr>
+      <w:rPr>
+        <w:rFonts w:ascii="Symbol" w:hAnsi="Symbol" w:hint="default"/>
+      </w:rPr>
+    </w:lvl>
+    <w:lvl w:ilvl="1" w:tplc="080A0003">
+      <w:start w:val="1"/>
+      <w:numFmt w:val="bullet"/>
+      <w:lvlText w:val="o"/>
+      <w:lvlJc w:val="left"/>
+      <w:pPr>
+        <w:ind w:left="1440" w:hanging="360"/>
+      </w:pPr>
+      <w:rPr>
+        <w:rFonts w:ascii="Courier New" w:hAnsi="Courier New" w:cs="Courier New" w:hint="default"/>
+      </w:rPr>
+    </w:lvl>
+    <w:lvl w:ilvl="2" w:tplc="080A0005" w:tentative="1">
+      <w:start w:val="1"/>
+      <w:numFmt w:val="bullet"/>
+      <w:lvlText w:val=""/>
+      <w:lvlJc w:val="left"/>
+      <w:pPr>
+        <w:ind w:left="2160" w:hanging="360"/>
+      </w:pPr>
+      <w:rPr>
+        <w:rFonts w:ascii="Wingdings" w:hAnsi="Wingdings" w:hint="default"/>
+      </w:rPr>
+    </w:lvl>
+    <w:lvl w:ilvl="3" w:tplc="080A0001" w:tentative="1">
+      <w:start w:val="1"/>
+      <w:numFmt w:val="bullet"/>
+      <w:lvlText w:val=""/>
+      <w:lvlJc w:val="left"/>
+      <w:pPr>
+        <w:ind w:left="2880" w:hanging="360"/>
+      </w:pPr>
+      <w:rPr>
+        <w:rFonts w:ascii="Symbol" w:hAnsi="Symbol" w:hint="default"/>
+      </w:rPr>
+    </w:lvl>
+    <w:lvl w:ilvl="4" w:tplc="080A0003" w:tentative="1">
+      <w:start w:val="1"/>
+      <w:numFmt w:val="bullet"/>
+      <w:lvlText w:val="o"/>
+      <w:lvlJc w:val="left"/>
+      <w:pPr>
+        <w:ind w:left="3600" w:hanging="360"/>
+      </w:pPr>
+      <w:rPr>
+        <w:rFonts w:ascii="Courier New" w:hAnsi="Courier New" w:cs="Courier New" w:hint="default"/>
+      </w:rPr>
+    </w:lvl>
+    <w:lvl w:ilvl="5" w:tplc="080A0005" w:tentative="1">
+      <w:start w:val="1"/>
+      <w:numFmt w:val="bullet"/>
+      <w:lvlText w:val=""/>
+      <w:lvlJc w:val="left"/>
+      <w:pPr>
+        <w:ind w:left="4320" w:hanging="360"/>
+      </w:pPr>
+      <w:rPr>
+        <w:rFonts w:ascii="Wingdings" w:hAnsi="Wingdings" w:hint="default"/>
+      </w:rPr>
+    </w:lvl>
+    <w:lvl w:ilvl="6" w:tplc="080A0001" w:tentative="1">
+      <w:start w:val="1"/>
+      <w:numFmt w:val="bullet"/>
+      <w:lvlText w:val=""/>
+      <w:lvlJc w:val="left"/>
+      <w:pPr>
+        <w:ind w:left="5040" w:hanging="360"/>
+      </w:pPr>
+      <w:rPr>
+        <w:rFonts w:ascii="Symbol" w:hAnsi="Symbol" w:hint="default"/>
+      </w:rPr>
+    </w:lvl>
+    <w:lvl w:ilvl="7" w:tplc="080A0003" w:tentative="1">
+      <w:start w:val="1"/>
+      <w:numFmt w:val="bullet"/>
+      <w:lvlText w:val="o"/>
+      <w:lvlJc w:val="left"/>
+      <w:pPr>
+        <w:ind w:left="5760" w:hanging="360"/>
+      </w:pPr>
+      <w:rPr>
+        <w:rFonts w:ascii="Courier New" w:hAnsi="Courier New" w:cs="Courier New" w:hint="default"/>
+      </w:rPr>
+    </w:lvl>
+    <w:lvl w:ilvl="8" w:tplc="080A0005" w:tentative="1">
+      <w:start w:val="1"/>
+      <w:numFmt w:val="bullet"/>
+      <w:lvlText w:val=""/>
+      <w:lvlJc w:val="left"/>
+      <w:pPr>
+        <w:ind w:left="6480" w:hanging="360"/>
+      </w:pPr>
+      <w:rPr>
+        <w:rFonts w:ascii="Wingdings" w:hAnsi="Wingdings" w:hint="default"/>
+      </w:rPr>
+    </w:lvl>
+  </w:abstractNum>
+  <w:abstractNum w:abstractNumId="3" w15:restartNumberingAfterBreak="0">
     <w:nsid w:val="344D3026"/>
     <w:multiLevelType w:val="multilevel"/>
     <w:tmpl w:val="A074122A"/>
@@ -1356,7 +2948,7 @@
       </w:rPr>
     </w:lvl>
   </w:abstractNum>
-  <w:abstractNum w:abstractNumId="1" w15:restartNumberingAfterBreak="0">
+  <w:abstractNum w:abstractNumId="4" w15:restartNumberingAfterBreak="0">
     <w:nsid w:val="4DBE2E88"/>
     <w:multiLevelType w:val="multilevel"/>
     <w:tmpl w:val="C9C06FAC"/>
@@ -1469,7 +3061,7 @@
       </w:rPr>
     </w:lvl>
   </w:abstractNum>
-  <w:abstractNum w:abstractNumId="2" w15:restartNumberingAfterBreak="0">
+  <w:abstractNum w:abstractNumId="5" w15:restartNumberingAfterBreak="0">
     <w:nsid w:val="60E218B8"/>
     <w:multiLevelType w:val="hybridMultilevel"/>
     <w:tmpl w:val="006ED330"/>
@@ -1582,7 +3174,7 @@
       </w:rPr>
     </w:lvl>
   </w:abstractNum>
-  <w:abstractNum w:abstractNumId="3" w15:restartNumberingAfterBreak="0">
+  <w:abstractNum w:abstractNumId="6" w15:restartNumberingAfterBreak="0">
     <w:nsid w:val="764224A0"/>
     <w:multiLevelType w:val="hybridMultilevel"/>
     <w:tmpl w:val="AF18DA2E"/>
@@ -1696,16 +3288,25 @@
     </w:lvl>
   </w:abstractNum>
   <w:num w:numId="1" w16cid:durableId="1147551406">
-    <w:abstractNumId w:val="0"/>
+    <w:abstractNumId w:val="3"/>
   </w:num>
   <w:num w:numId="2" w16cid:durableId="357857615">
+    <w:abstractNumId w:val="4"/>
+  </w:num>
+  <w:num w:numId="3" w16cid:durableId="894312885">
+    <w:abstractNumId w:val="5"/>
+  </w:num>
+  <w:num w:numId="4" w16cid:durableId="1370032003">
+    <w:abstractNumId w:val="6"/>
+  </w:num>
+  <w:num w:numId="5" w16cid:durableId="475486641">
     <w:abstractNumId w:val="1"/>
   </w:num>
-  <w:num w:numId="3" w16cid:durableId="894312885">
+  <w:num w:numId="6" w16cid:durableId="913860252">
     <w:abstractNumId w:val="2"/>
   </w:num>
-  <w:num w:numId="4" w16cid:durableId="1370032003">
-    <w:abstractNumId w:val="3"/>
+  <w:num w:numId="7" w16cid:durableId="391082088">
+    <w:abstractNumId w:val="0"/>
   </w:num>
 </w:numbering>
 </file>
@@ -2304,6 +3905,29 @@
       <w:contextualSpacing/>
     </w:pPr>
   </w:style>
+  <w:style w:type="character" w:styleId="Hipervnculo">
+    <w:name w:val="Hyperlink"/>
+    <w:basedOn w:val="Fuentedeprrafopredeter"/>
+    <w:uiPriority w:val="99"/>
+    <w:unhideWhenUsed/>
+    <w:rsid w:val="004327DB"/>
+    <w:rPr>
+      <w:color w:val="0000FF" w:themeColor="hyperlink"/>
+      <w:u w:val="single"/>
+    </w:rPr>
+  </w:style>
+  <w:style w:type="character" w:styleId="Mencinsinresolver">
+    <w:name w:val="Unresolved Mention"/>
+    <w:basedOn w:val="Fuentedeprrafopredeter"/>
+    <w:uiPriority w:val="99"/>
+    <w:semiHidden/>
+    <w:unhideWhenUsed/>
+    <w:rsid w:val="004327DB"/>
+    <w:rPr>
+      <w:color w:val="605E5C"/>
+      <w:shd w:val="clear" w:color="auto" w:fill="E1DFDD"/>
+    </w:rPr>
+  </w:style>
 </w:styles>
 </file>
 

</xml_diff>

<commit_message>
Base de datos preliminar
Definicion de nodos y relaciones principales de la base de datos.
</commit_message>
<xml_diff>
--- a/Docs/Proyecto 2 Fase 1 AED.docx
+++ b/Docs/Proyecto 2 Fase 1 AED.docx
@@ -2762,23 +2762,7 @@
           <w:sz w:val="24"/>
           <w:szCs w:val="24"/>
         </w:rPr>
-        <w:t>Calcular la similitud entre animes y preferencias del usuario: Utilizando una medida de similitud</w:t>
-      </w:r>
-      <w:r>
-        <w:rPr>
-          <w:rFonts w:ascii="Times New Roman" w:eastAsia="Times New Roman" w:hAnsi="Times New Roman" w:cs="Times New Roman"/>
-          <w:sz w:val="24"/>
-          <w:szCs w:val="24"/>
-        </w:rPr>
-        <w:t xml:space="preserve">, </w:t>
-      </w:r>
-      <w:r>
-        <w:rPr>
-          <w:rFonts w:ascii="Times New Roman" w:eastAsia="Times New Roman" w:hAnsi="Times New Roman" w:cs="Times New Roman"/>
-          <w:sz w:val="24"/>
-          <w:szCs w:val="24"/>
-        </w:rPr>
-        <w:t>calcular la similitud entre cada anime en el catálogo y el perfil de preferencias del usuario.</w:t>
+        <w:t>Calcular la similitud entre animes y preferencias del usuario: Utilizando una medida de similitud, calcular la similitud entre cada anime en el catálogo y el perfil de preferencias del usuario.</w:t>
       </w:r>
     </w:p>
     <w:p>
@@ -4380,22 +4364,799 @@
           <w:szCs w:val="24"/>
         </w:rPr>
       </w:pPr>
-    </w:p>
-    <w:p>
-      <w:pPr>
+      <w:r>
+        <w:rPr>
+          <w:rFonts w:ascii="Times New Roman" w:eastAsia="Times New Roman" w:hAnsi="Times New Roman" w:cs="Times New Roman"/>
+          <w:bCs/>
+          <w:sz w:val="24"/>
+          <w:szCs w:val="24"/>
+        </w:rPr>
+        <w:t xml:space="preserve">Diseño </w:t>
+      </w:r>
+      <w:r>
+        <w:rPr>
+          <w:rFonts w:ascii="Times New Roman" w:eastAsia="Times New Roman" w:hAnsi="Times New Roman" w:cs="Times New Roman"/>
+          <w:bCs/>
+          <w:sz w:val="24"/>
+          <w:szCs w:val="24"/>
+        </w:rPr>
+        <w:t xml:space="preserve">preliminar </w:t>
+      </w:r>
+      <w:r>
+        <w:rPr>
+          <w:rFonts w:ascii="Times New Roman" w:eastAsia="Times New Roman" w:hAnsi="Times New Roman" w:cs="Times New Roman"/>
+          <w:bCs/>
+          <w:sz w:val="24"/>
+          <w:szCs w:val="24"/>
+        </w:rPr>
+        <w:t>de la base de datos:</w:t>
+      </w:r>
+    </w:p>
+    <w:p>
+      <w:pPr>
+        <w:jc w:val="both"/>
+        <w:rPr>
+          <w:rFonts w:ascii="Times New Roman" w:eastAsia="Times New Roman" w:hAnsi="Times New Roman" w:cs="Times New Roman"/>
+          <w:bCs/>
+          <w:sz w:val="24"/>
+          <w:szCs w:val="24"/>
+        </w:rPr>
+      </w:pPr>
+      <w:r>
+        <w:rPr>
+          <w:rFonts w:ascii="Times New Roman" w:eastAsia="Times New Roman" w:hAnsi="Times New Roman" w:cs="Times New Roman"/>
+          <w:bCs/>
+          <w:sz w:val="24"/>
+          <w:szCs w:val="24"/>
+        </w:rPr>
+        <w:t>Tipos de nodos</w:t>
+      </w:r>
+    </w:p>
+    <w:p>
+      <w:pPr>
+        <w:pStyle w:val="Prrafodelista"/>
+        <w:numPr>
+          <w:ilvl w:val="0"/>
+          <w:numId w:val="13"/>
+        </w:numPr>
+        <w:jc w:val="both"/>
+        <w:rPr>
+          <w:rFonts w:ascii="Times New Roman" w:eastAsia="Times New Roman" w:hAnsi="Times New Roman" w:cs="Times New Roman"/>
+          <w:bCs/>
+          <w:sz w:val="24"/>
+          <w:szCs w:val="24"/>
+        </w:rPr>
+      </w:pPr>
+      <w:r>
+        <w:rPr>
+          <w:rFonts w:ascii="Times New Roman" w:eastAsia="Times New Roman" w:hAnsi="Times New Roman" w:cs="Times New Roman"/>
+          <w:bCs/>
+          <w:sz w:val="24"/>
+          <w:szCs w:val="24"/>
+        </w:rPr>
+        <w:t>Usuario</w:t>
+      </w:r>
+    </w:p>
+    <w:p>
+      <w:pPr>
+        <w:pStyle w:val="Prrafodelista"/>
+        <w:numPr>
+          <w:ilvl w:val="1"/>
+          <w:numId w:val="13"/>
+        </w:numPr>
+        <w:jc w:val="both"/>
+        <w:rPr>
+          <w:rFonts w:ascii="Times New Roman" w:eastAsia="Times New Roman" w:hAnsi="Times New Roman" w:cs="Times New Roman"/>
+          <w:bCs/>
+          <w:sz w:val="24"/>
+          <w:szCs w:val="24"/>
+        </w:rPr>
+      </w:pPr>
+      <w:r>
+        <w:rPr>
+          <w:rFonts w:ascii="Times New Roman" w:eastAsia="Times New Roman" w:hAnsi="Times New Roman" w:cs="Times New Roman"/>
+          <w:bCs/>
+          <w:sz w:val="24"/>
+          <w:szCs w:val="24"/>
+        </w:rPr>
+        <w:t>Nombre</w:t>
+      </w:r>
+    </w:p>
+    <w:p>
+      <w:pPr>
+        <w:pStyle w:val="Prrafodelista"/>
+        <w:numPr>
+          <w:ilvl w:val="1"/>
+          <w:numId w:val="13"/>
+        </w:numPr>
+        <w:jc w:val="both"/>
+        <w:rPr>
+          <w:rFonts w:ascii="Times New Roman" w:eastAsia="Times New Roman" w:hAnsi="Times New Roman" w:cs="Times New Roman"/>
+          <w:bCs/>
+          <w:sz w:val="24"/>
+          <w:szCs w:val="24"/>
+        </w:rPr>
+      </w:pPr>
+      <w:r>
+        <w:rPr>
+          <w:rFonts w:ascii="Times New Roman" w:eastAsia="Times New Roman" w:hAnsi="Times New Roman" w:cs="Times New Roman"/>
+          <w:bCs/>
+          <w:sz w:val="24"/>
+          <w:szCs w:val="24"/>
+        </w:rPr>
+        <w:t>Email</w:t>
+      </w:r>
+    </w:p>
+    <w:p>
+      <w:pPr>
+        <w:pStyle w:val="Prrafodelista"/>
+        <w:numPr>
+          <w:ilvl w:val="1"/>
+          <w:numId w:val="13"/>
+        </w:numPr>
+        <w:jc w:val="both"/>
+        <w:rPr>
+          <w:rFonts w:ascii="Times New Roman" w:eastAsia="Times New Roman" w:hAnsi="Times New Roman" w:cs="Times New Roman"/>
+          <w:bCs/>
+          <w:sz w:val="24"/>
+          <w:szCs w:val="24"/>
+        </w:rPr>
+      </w:pPr>
+      <w:r>
+        <w:rPr>
+          <w:rFonts w:ascii="Times New Roman" w:eastAsia="Times New Roman" w:hAnsi="Times New Roman" w:cs="Times New Roman"/>
+          <w:bCs/>
+          <w:sz w:val="24"/>
+          <w:szCs w:val="24"/>
+        </w:rPr>
+        <w:t>Contraseña</w:t>
+      </w:r>
+    </w:p>
+    <w:p>
+      <w:pPr>
+        <w:pStyle w:val="Prrafodelista"/>
+        <w:numPr>
+          <w:ilvl w:val="0"/>
+          <w:numId w:val="13"/>
+        </w:numPr>
+        <w:jc w:val="both"/>
+        <w:rPr>
+          <w:rFonts w:ascii="Times New Roman" w:eastAsia="Times New Roman" w:hAnsi="Times New Roman" w:cs="Times New Roman"/>
+          <w:bCs/>
+          <w:sz w:val="24"/>
+          <w:szCs w:val="24"/>
+        </w:rPr>
+      </w:pPr>
+      <w:r>
+        <w:rPr>
+          <w:rFonts w:ascii="Times New Roman" w:eastAsia="Times New Roman" w:hAnsi="Times New Roman" w:cs="Times New Roman"/>
+          <w:bCs/>
+          <w:sz w:val="24"/>
+          <w:szCs w:val="24"/>
+        </w:rPr>
+        <w:t>Anime</w:t>
+      </w:r>
+    </w:p>
+    <w:p>
+      <w:pPr>
+        <w:pStyle w:val="Prrafodelista"/>
+        <w:numPr>
+          <w:ilvl w:val="1"/>
+          <w:numId w:val="13"/>
+        </w:numPr>
+        <w:jc w:val="both"/>
+        <w:rPr>
+          <w:rFonts w:ascii="Times New Roman" w:eastAsia="Times New Roman" w:hAnsi="Times New Roman" w:cs="Times New Roman"/>
+          <w:bCs/>
+          <w:sz w:val="24"/>
+          <w:szCs w:val="24"/>
+        </w:rPr>
+      </w:pPr>
+      <w:r>
+        <w:rPr>
+          <w:rFonts w:ascii="Times New Roman" w:eastAsia="Times New Roman" w:hAnsi="Times New Roman" w:cs="Times New Roman"/>
+          <w:bCs/>
+          <w:sz w:val="24"/>
+          <w:szCs w:val="24"/>
+        </w:rPr>
+        <w:t>Nombre</w:t>
+      </w:r>
+    </w:p>
+    <w:p>
+      <w:pPr>
+        <w:pStyle w:val="Prrafodelista"/>
+        <w:numPr>
+          <w:ilvl w:val="1"/>
+          <w:numId w:val="13"/>
+        </w:numPr>
+        <w:jc w:val="both"/>
+        <w:rPr>
+          <w:rFonts w:ascii="Times New Roman" w:eastAsia="Times New Roman" w:hAnsi="Times New Roman" w:cs="Times New Roman"/>
+          <w:bCs/>
+          <w:sz w:val="24"/>
+          <w:szCs w:val="24"/>
+        </w:rPr>
+      </w:pPr>
+      <w:r>
+        <w:rPr>
+          <w:rFonts w:ascii="Times New Roman" w:eastAsia="Times New Roman" w:hAnsi="Times New Roman" w:cs="Times New Roman"/>
+          <w:bCs/>
+          <w:sz w:val="24"/>
+          <w:szCs w:val="24"/>
+        </w:rPr>
+        <w:t>D</w:t>
+      </w:r>
+      <w:r>
+        <w:rPr>
+          <w:rFonts w:ascii="Times New Roman" w:eastAsia="Times New Roman" w:hAnsi="Times New Roman" w:cs="Times New Roman"/>
+          <w:bCs/>
+          <w:sz w:val="24"/>
+          <w:szCs w:val="24"/>
+        </w:rPr>
+        <w:t>escripción</w:t>
+      </w:r>
+    </w:p>
+    <w:p>
+      <w:pPr>
+        <w:pStyle w:val="Prrafodelista"/>
+        <w:numPr>
+          <w:ilvl w:val="1"/>
+          <w:numId w:val="13"/>
+        </w:numPr>
+        <w:jc w:val="both"/>
+        <w:rPr>
+          <w:rFonts w:ascii="Times New Roman" w:eastAsia="Times New Roman" w:hAnsi="Times New Roman" w:cs="Times New Roman"/>
+          <w:bCs/>
+          <w:sz w:val="24"/>
+          <w:szCs w:val="24"/>
+        </w:rPr>
+      </w:pPr>
+      <w:r>
+        <w:rPr>
+          <w:rFonts w:ascii="Times New Roman" w:eastAsia="Times New Roman" w:hAnsi="Times New Roman" w:cs="Times New Roman"/>
+          <w:bCs/>
+          <w:sz w:val="24"/>
+          <w:szCs w:val="24"/>
+        </w:rPr>
+        <w:t>D</w:t>
+      </w:r>
+      <w:r>
+        <w:rPr>
+          <w:rFonts w:ascii="Times New Roman" w:eastAsia="Times New Roman" w:hAnsi="Times New Roman" w:cs="Times New Roman"/>
+          <w:bCs/>
+          <w:sz w:val="24"/>
+          <w:szCs w:val="24"/>
+        </w:rPr>
+        <w:t>uración</w:t>
+      </w:r>
+    </w:p>
+    <w:p>
+      <w:pPr>
+        <w:pStyle w:val="Prrafodelista"/>
+        <w:numPr>
+          <w:ilvl w:val="1"/>
+          <w:numId w:val="13"/>
+        </w:numPr>
+        <w:jc w:val="both"/>
+        <w:rPr>
+          <w:rFonts w:ascii="Times New Roman" w:eastAsia="Times New Roman" w:hAnsi="Times New Roman" w:cs="Times New Roman"/>
+          <w:bCs/>
+          <w:sz w:val="24"/>
+          <w:szCs w:val="24"/>
+        </w:rPr>
+      </w:pPr>
+      <w:r>
+        <w:rPr>
+          <w:rFonts w:ascii="Times New Roman" w:eastAsia="Times New Roman" w:hAnsi="Times New Roman" w:cs="Times New Roman"/>
+          <w:bCs/>
+          <w:sz w:val="24"/>
+          <w:szCs w:val="24"/>
+        </w:rPr>
+        <w:t>I</w:t>
+      </w:r>
+      <w:r>
+        <w:rPr>
+          <w:rFonts w:ascii="Times New Roman" w:eastAsia="Times New Roman" w:hAnsi="Times New Roman" w:cs="Times New Roman"/>
+          <w:bCs/>
+          <w:sz w:val="24"/>
+          <w:szCs w:val="24"/>
+        </w:rPr>
+        <w:t>dioma</w:t>
+      </w:r>
+    </w:p>
+    <w:p>
+      <w:pPr>
+        <w:pStyle w:val="Prrafodelista"/>
+        <w:numPr>
+          <w:ilvl w:val="1"/>
+          <w:numId w:val="13"/>
+        </w:numPr>
+        <w:jc w:val="both"/>
+        <w:rPr>
+          <w:rFonts w:ascii="Times New Roman" w:eastAsia="Times New Roman" w:hAnsi="Times New Roman" w:cs="Times New Roman"/>
+          <w:bCs/>
+          <w:sz w:val="24"/>
+          <w:szCs w:val="24"/>
+        </w:rPr>
+      </w:pPr>
+      <w:r>
+        <w:rPr>
+          <w:rFonts w:ascii="Times New Roman" w:eastAsia="Times New Roman" w:hAnsi="Times New Roman" w:cs="Times New Roman"/>
+          <w:bCs/>
+          <w:sz w:val="24"/>
+          <w:szCs w:val="24"/>
+        </w:rPr>
+        <w:t>Capítulos</w:t>
+      </w:r>
+    </w:p>
+    <w:p>
+      <w:pPr>
+        <w:pStyle w:val="Prrafodelista"/>
+        <w:numPr>
+          <w:ilvl w:val="1"/>
+          <w:numId w:val="13"/>
+        </w:numPr>
+        <w:jc w:val="both"/>
+        <w:rPr>
+          <w:rFonts w:ascii="Times New Roman" w:eastAsia="Times New Roman" w:hAnsi="Times New Roman" w:cs="Times New Roman"/>
+          <w:bCs/>
+          <w:sz w:val="24"/>
+          <w:szCs w:val="24"/>
+        </w:rPr>
+      </w:pPr>
+      <w:r>
+        <w:rPr>
+          <w:rFonts w:ascii="Times New Roman" w:eastAsia="Times New Roman" w:hAnsi="Times New Roman" w:cs="Times New Roman"/>
+          <w:bCs/>
+          <w:sz w:val="24"/>
+          <w:szCs w:val="24"/>
+        </w:rPr>
+        <w:t>Rating</w:t>
+      </w:r>
+    </w:p>
+    <w:p>
+      <w:pPr>
+        <w:pStyle w:val="Prrafodelista"/>
+        <w:numPr>
+          <w:ilvl w:val="0"/>
+          <w:numId w:val="13"/>
+        </w:numPr>
+        <w:jc w:val="both"/>
+        <w:rPr>
+          <w:rFonts w:ascii="Times New Roman" w:eastAsia="Times New Roman" w:hAnsi="Times New Roman" w:cs="Times New Roman"/>
+          <w:bCs/>
+          <w:sz w:val="24"/>
+          <w:szCs w:val="24"/>
+        </w:rPr>
+      </w:pPr>
+      <w:r>
+        <w:rPr>
+          <w:rFonts w:ascii="Times New Roman" w:eastAsia="Times New Roman" w:hAnsi="Times New Roman" w:cs="Times New Roman"/>
+          <w:bCs/>
+          <w:sz w:val="24"/>
+          <w:szCs w:val="24"/>
+        </w:rPr>
+        <w:t>Autor</w:t>
+      </w:r>
+    </w:p>
+    <w:p>
+      <w:pPr>
+        <w:pStyle w:val="Prrafodelista"/>
+        <w:numPr>
+          <w:ilvl w:val="1"/>
+          <w:numId w:val="13"/>
+        </w:numPr>
+        <w:jc w:val="both"/>
+        <w:rPr>
+          <w:rFonts w:ascii="Times New Roman" w:eastAsia="Times New Roman" w:hAnsi="Times New Roman" w:cs="Times New Roman"/>
+          <w:bCs/>
+          <w:sz w:val="24"/>
+          <w:szCs w:val="24"/>
+        </w:rPr>
+      </w:pPr>
+      <w:r>
+        <w:rPr>
+          <w:rFonts w:ascii="Times New Roman" w:eastAsia="Times New Roman" w:hAnsi="Times New Roman" w:cs="Times New Roman"/>
+          <w:bCs/>
+          <w:sz w:val="24"/>
+          <w:szCs w:val="24"/>
+        </w:rPr>
+        <w:t>Nombre</w:t>
+      </w:r>
+    </w:p>
+    <w:p>
+      <w:pPr>
+        <w:pStyle w:val="Prrafodelista"/>
+        <w:numPr>
+          <w:ilvl w:val="1"/>
+          <w:numId w:val="13"/>
+        </w:numPr>
+        <w:jc w:val="both"/>
+        <w:rPr>
+          <w:rFonts w:ascii="Times New Roman" w:eastAsia="Times New Roman" w:hAnsi="Times New Roman" w:cs="Times New Roman"/>
+          <w:bCs/>
+          <w:sz w:val="24"/>
+          <w:szCs w:val="24"/>
+        </w:rPr>
+      </w:pPr>
+      <w:r>
+        <w:rPr>
+          <w:rFonts w:ascii="Times New Roman" w:eastAsia="Times New Roman" w:hAnsi="Times New Roman" w:cs="Times New Roman"/>
+          <w:bCs/>
+          <w:sz w:val="24"/>
+          <w:szCs w:val="24"/>
+        </w:rPr>
+        <w:t>Edad</w:t>
+      </w:r>
+    </w:p>
+    <w:p>
+      <w:pPr>
+        <w:pStyle w:val="Prrafodelista"/>
+        <w:numPr>
+          <w:ilvl w:val="0"/>
+          <w:numId w:val="13"/>
+        </w:numPr>
+        <w:jc w:val="both"/>
+        <w:rPr>
+          <w:rFonts w:ascii="Times New Roman" w:eastAsia="Times New Roman" w:hAnsi="Times New Roman" w:cs="Times New Roman"/>
+          <w:bCs/>
+          <w:sz w:val="24"/>
+          <w:szCs w:val="24"/>
+        </w:rPr>
+      </w:pPr>
+      <w:r>
+        <w:rPr>
+          <w:rFonts w:ascii="Times New Roman" w:eastAsia="Times New Roman" w:hAnsi="Times New Roman" w:cs="Times New Roman"/>
+          <w:bCs/>
+          <w:sz w:val="24"/>
+          <w:szCs w:val="24"/>
+        </w:rPr>
+        <w:t>Estudio</w:t>
+      </w:r>
+    </w:p>
+    <w:p>
+      <w:pPr>
+        <w:pStyle w:val="Prrafodelista"/>
+        <w:numPr>
+          <w:ilvl w:val="1"/>
+          <w:numId w:val="13"/>
+        </w:numPr>
+        <w:jc w:val="both"/>
+        <w:rPr>
+          <w:rFonts w:ascii="Times New Roman" w:eastAsia="Times New Roman" w:hAnsi="Times New Roman" w:cs="Times New Roman"/>
+          <w:bCs/>
+          <w:sz w:val="24"/>
+          <w:szCs w:val="24"/>
+        </w:rPr>
+      </w:pPr>
+      <w:r>
+        <w:rPr>
+          <w:rFonts w:ascii="Times New Roman" w:eastAsia="Times New Roman" w:hAnsi="Times New Roman" w:cs="Times New Roman"/>
+          <w:bCs/>
+          <w:sz w:val="24"/>
+          <w:szCs w:val="24"/>
+        </w:rPr>
+        <w:t>Nombre</w:t>
+      </w:r>
+    </w:p>
+    <w:p>
+      <w:pPr>
+        <w:pStyle w:val="Prrafodelista"/>
+        <w:numPr>
+          <w:ilvl w:val="0"/>
+          <w:numId w:val="13"/>
+        </w:numPr>
+        <w:jc w:val="both"/>
+        <w:rPr>
+          <w:rFonts w:ascii="Times New Roman" w:eastAsia="Times New Roman" w:hAnsi="Times New Roman" w:cs="Times New Roman"/>
+          <w:bCs/>
+          <w:sz w:val="24"/>
+          <w:szCs w:val="24"/>
+        </w:rPr>
+      </w:pPr>
+      <w:r>
+        <w:rPr>
+          <w:rFonts w:ascii="Times New Roman" w:eastAsia="Times New Roman" w:hAnsi="Times New Roman" w:cs="Times New Roman"/>
+          <w:bCs/>
+          <w:sz w:val="24"/>
+          <w:szCs w:val="24"/>
+        </w:rPr>
+        <w:t>Genero</w:t>
+      </w:r>
+    </w:p>
+    <w:p>
+      <w:pPr>
+        <w:pStyle w:val="Prrafodelista"/>
+        <w:numPr>
+          <w:ilvl w:val="1"/>
+          <w:numId w:val="13"/>
+        </w:numPr>
+        <w:jc w:val="both"/>
+        <w:rPr>
+          <w:rFonts w:ascii="Times New Roman" w:eastAsia="Times New Roman" w:hAnsi="Times New Roman" w:cs="Times New Roman"/>
+          <w:bCs/>
+          <w:sz w:val="24"/>
+          <w:szCs w:val="24"/>
+        </w:rPr>
+      </w:pPr>
+      <w:r>
+        <w:rPr>
+          <w:rFonts w:ascii="Times New Roman" w:eastAsia="Times New Roman" w:hAnsi="Times New Roman" w:cs="Times New Roman"/>
+          <w:bCs/>
+          <w:sz w:val="24"/>
+          <w:szCs w:val="24"/>
+        </w:rPr>
+        <w:t>N</w:t>
+      </w:r>
+      <w:r>
+        <w:rPr>
+          <w:rFonts w:ascii="Times New Roman" w:eastAsia="Times New Roman" w:hAnsi="Times New Roman" w:cs="Times New Roman"/>
+          <w:bCs/>
+          <w:sz w:val="24"/>
+          <w:szCs w:val="24"/>
+        </w:rPr>
+        <w:t>ombre</w:t>
+      </w:r>
+    </w:p>
+    <w:p>
+      <w:pPr>
+        <w:jc w:val="both"/>
+        <w:rPr>
+          <w:rFonts w:ascii="Times New Roman" w:eastAsia="Times New Roman" w:hAnsi="Times New Roman" w:cs="Times New Roman"/>
+          <w:bCs/>
+          <w:sz w:val="24"/>
+          <w:szCs w:val="24"/>
+        </w:rPr>
+      </w:pPr>
+    </w:p>
+    <w:p>
+      <w:pPr>
+        <w:jc w:val="both"/>
+        <w:rPr>
+          <w:rFonts w:ascii="Times New Roman" w:eastAsia="Times New Roman" w:hAnsi="Times New Roman" w:cs="Times New Roman"/>
+          <w:bCs/>
+          <w:sz w:val="24"/>
+          <w:szCs w:val="24"/>
+        </w:rPr>
+      </w:pPr>
+      <w:r>
+        <w:rPr>
+          <w:rFonts w:ascii="Times New Roman" w:eastAsia="Times New Roman" w:hAnsi="Times New Roman" w:cs="Times New Roman"/>
+          <w:bCs/>
+          <w:sz w:val="24"/>
+          <w:szCs w:val="24"/>
+        </w:rPr>
+        <w:t>Tipos de relaciones:</w:t>
+      </w:r>
+    </w:p>
+    <w:p>
+      <w:pPr>
+        <w:pStyle w:val="Prrafodelista"/>
+        <w:numPr>
+          <w:ilvl w:val="0"/>
+          <w:numId w:val="14"/>
+        </w:numPr>
+        <w:rPr>
+          <w:rFonts w:ascii="Times New Roman" w:eastAsia="Times New Roman" w:hAnsi="Times New Roman" w:cs="Times New Roman"/>
+          <w:bCs/>
+          <w:sz w:val="24"/>
+          <w:szCs w:val="24"/>
+        </w:rPr>
+      </w:pPr>
+      <w:r>
+        <w:rPr>
+          <w:rFonts w:ascii="Times New Roman" w:eastAsia="Times New Roman" w:hAnsi="Times New Roman" w:cs="Times New Roman"/>
+          <w:bCs/>
+          <w:sz w:val="24"/>
+          <w:szCs w:val="24"/>
+        </w:rPr>
+        <w:t>Le gusto</w:t>
+      </w:r>
+      <w:r>
+        <w:rPr>
+          <w:rFonts w:ascii="Times New Roman" w:eastAsia="Times New Roman" w:hAnsi="Times New Roman" w:cs="Times New Roman"/>
+          <w:bCs/>
+          <w:sz w:val="24"/>
+          <w:szCs w:val="24"/>
+        </w:rPr>
+        <w:t xml:space="preserve"> (de usuario a anime)</w:t>
+      </w:r>
+    </w:p>
+    <w:p>
+      <w:pPr>
+        <w:pStyle w:val="Prrafodelista"/>
+        <w:numPr>
+          <w:ilvl w:val="0"/>
+          <w:numId w:val="14"/>
+        </w:numPr>
+        <w:rPr>
+          <w:rFonts w:ascii="Times New Roman" w:eastAsia="Times New Roman" w:hAnsi="Times New Roman" w:cs="Times New Roman"/>
+          <w:bCs/>
+          <w:sz w:val="24"/>
+          <w:szCs w:val="24"/>
+        </w:rPr>
+      </w:pPr>
+      <w:r>
+        <w:rPr>
+          <w:rFonts w:ascii="Times New Roman" w:eastAsia="Times New Roman" w:hAnsi="Times New Roman" w:cs="Times New Roman"/>
+          <w:bCs/>
+          <w:sz w:val="24"/>
+          <w:szCs w:val="24"/>
+        </w:rPr>
+        <w:t>No le gusto (de usuario a anime)</w:t>
+      </w:r>
+    </w:p>
+    <w:p>
+      <w:pPr>
+        <w:pStyle w:val="Prrafodelista"/>
+        <w:numPr>
+          <w:ilvl w:val="0"/>
+          <w:numId w:val="14"/>
+        </w:numPr>
+        <w:rPr>
+          <w:rFonts w:ascii="Times New Roman" w:eastAsia="Times New Roman" w:hAnsi="Times New Roman" w:cs="Times New Roman"/>
+          <w:bCs/>
+          <w:sz w:val="24"/>
+          <w:szCs w:val="24"/>
+        </w:rPr>
+      </w:pPr>
+      <w:r>
+        <w:rPr>
+          <w:rFonts w:ascii="Times New Roman" w:eastAsia="Times New Roman" w:hAnsi="Times New Roman" w:cs="Times New Roman"/>
+          <w:bCs/>
+          <w:sz w:val="24"/>
+          <w:szCs w:val="24"/>
+        </w:rPr>
+        <w:t>E</w:t>
+      </w:r>
+      <w:r>
+        <w:rPr>
+          <w:rFonts w:ascii="Times New Roman" w:eastAsia="Times New Roman" w:hAnsi="Times New Roman" w:cs="Times New Roman"/>
+          <w:bCs/>
+          <w:sz w:val="24"/>
+          <w:szCs w:val="24"/>
+        </w:rPr>
+        <w:t>scribió</w:t>
+      </w:r>
+      <w:r>
+        <w:rPr>
+          <w:rFonts w:ascii="Times New Roman" w:eastAsia="Times New Roman" w:hAnsi="Times New Roman" w:cs="Times New Roman"/>
+          <w:bCs/>
+          <w:sz w:val="24"/>
+          <w:szCs w:val="24"/>
+        </w:rPr>
+        <w:t xml:space="preserve"> (de autor a anime)</w:t>
+      </w:r>
+    </w:p>
+    <w:p>
+      <w:pPr>
+        <w:pStyle w:val="Prrafodelista"/>
+        <w:numPr>
+          <w:ilvl w:val="0"/>
+          <w:numId w:val="14"/>
+        </w:numPr>
+        <w:rPr>
+          <w:rFonts w:ascii="Times New Roman" w:eastAsia="Times New Roman" w:hAnsi="Times New Roman" w:cs="Times New Roman"/>
+          <w:bCs/>
+          <w:sz w:val="24"/>
+          <w:szCs w:val="24"/>
+        </w:rPr>
+      </w:pPr>
+      <w:r>
+        <w:rPr>
+          <w:rFonts w:ascii="Times New Roman" w:eastAsia="Times New Roman" w:hAnsi="Times New Roman" w:cs="Times New Roman"/>
+          <w:bCs/>
+          <w:sz w:val="24"/>
+          <w:szCs w:val="24"/>
+        </w:rPr>
+        <w:t>Anim</w:t>
+      </w:r>
+      <w:r>
+        <w:rPr>
+          <w:rFonts w:ascii="Times New Roman" w:eastAsia="Times New Roman" w:hAnsi="Times New Roman" w:cs="Times New Roman"/>
+          <w:bCs/>
+          <w:sz w:val="24"/>
+          <w:szCs w:val="24"/>
+        </w:rPr>
+        <w:t>ación de (de estudio a anime)</w:t>
+      </w:r>
+    </w:p>
+    <w:p>
+      <w:pPr>
+        <w:pStyle w:val="Prrafodelista"/>
+        <w:numPr>
+          <w:ilvl w:val="0"/>
+          <w:numId w:val="14"/>
+        </w:numPr>
+        <w:rPr>
+          <w:rFonts w:ascii="Times New Roman" w:eastAsia="Times New Roman" w:hAnsi="Times New Roman" w:cs="Times New Roman"/>
+          <w:bCs/>
+          <w:sz w:val="24"/>
+          <w:szCs w:val="24"/>
+        </w:rPr>
+      </w:pPr>
+      <w:r>
+        <w:rPr>
+          <w:rFonts w:ascii="Times New Roman" w:eastAsia="Times New Roman" w:hAnsi="Times New Roman" w:cs="Times New Roman"/>
+          <w:bCs/>
+          <w:sz w:val="24"/>
+          <w:szCs w:val="24"/>
+        </w:rPr>
+        <w:t>Pertenece a</w:t>
+      </w:r>
+      <w:r>
+        <w:rPr>
+          <w:rFonts w:ascii="Times New Roman" w:eastAsia="Times New Roman" w:hAnsi="Times New Roman" w:cs="Times New Roman"/>
+          <w:bCs/>
+          <w:sz w:val="24"/>
+          <w:szCs w:val="24"/>
+        </w:rPr>
+        <w:t xml:space="preserve"> (de anime a genero)</w:t>
+      </w:r>
+    </w:p>
+    <w:p>
+      <w:pPr>
+        <w:pStyle w:val="Prrafodelista"/>
+        <w:numPr>
+          <w:ilvl w:val="0"/>
+          <w:numId w:val="14"/>
+        </w:numPr>
+        <w:rPr>
+          <w:rFonts w:ascii="Times New Roman" w:eastAsia="Times New Roman" w:hAnsi="Times New Roman" w:cs="Times New Roman"/>
+          <w:bCs/>
+          <w:sz w:val="24"/>
+          <w:szCs w:val="24"/>
+        </w:rPr>
+      </w:pPr>
+      <w:r>
+        <w:rPr>
+          <w:rFonts w:ascii="Times New Roman" w:eastAsia="Times New Roman" w:hAnsi="Times New Roman" w:cs="Times New Roman"/>
+          <w:bCs/>
+          <w:sz w:val="24"/>
+          <w:szCs w:val="24"/>
+        </w:rPr>
+        <w:t>Le interesa</w:t>
+      </w:r>
+      <w:r>
+        <w:rPr>
+          <w:rFonts w:ascii="Times New Roman" w:eastAsia="Times New Roman" w:hAnsi="Times New Roman" w:cs="Times New Roman"/>
+          <w:bCs/>
+          <w:sz w:val="24"/>
+          <w:szCs w:val="24"/>
+        </w:rPr>
+        <w:t xml:space="preserve"> (de usuario a genero)</w:t>
+      </w:r>
+    </w:p>
+    <w:p>
+      <w:pPr>
+        <w:pStyle w:val="Prrafodelista"/>
+        <w:numPr>
+          <w:ilvl w:val="0"/>
+          <w:numId w:val="14"/>
+        </w:numPr>
+        <w:rPr>
+          <w:rFonts w:ascii="Times New Roman" w:eastAsia="Times New Roman" w:hAnsi="Times New Roman" w:cs="Times New Roman"/>
+          <w:bCs/>
+          <w:sz w:val="24"/>
+          <w:szCs w:val="24"/>
+        </w:rPr>
+      </w:pPr>
+      <w:r>
+        <w:rPr>
+          <w:rFonts w:ascii="Times New Roman" w:eastAsia="Times New Roman" w:hAnsi="Times New Roman" w:cs="Times New Roman"/>
+          <w:bCs/>
+          <w:sz w:val="24"/>
+          <w:szCs w:val="24"/>
+        </w:rPr>
+        <w:t>No le interesa (de usuario a genero)</w:t>
+      </w:r>
+      <w:r>
         <w:rPr>
           <w:rFonts w:ascii="Times New Roman" w:eastAsia="Times New Roman" w:hAnsi="Times New Roman" w:cs="Times New Roman"/>
           <w:b/>
           <w:sz w:val="28"/>
           <w:szCs w:val="28"/>
-        </w:rPr>
-      </w:pPr>
-      <w:r>
-        <w:rPr>
-          <w:rFonts w:ascii="Times New Roman" w:eastAsia="Times New Roman" w:hAnsi="Times New Roman" w:cs="Times New Roman"/>
-          <w:b/>
-          <w:sz w:val="28"/>
-          <w:szCs w:val="28"/>
+          <w:lang w:val="es-MX"/>
         </w:rPr>
         <w:br w:type="page"/>
       </w:r>
@@ -4874,6 +5635,119 @@
 <file path=word/numbering.xml><?xml version="1.0" encoding="utf-8"?>
 <w:numbering xmlns:wpc="http://schemas.microsoft.com/office/word/2010/wordprocessingCanvas" xmlns:cx="http://schemas.microsoft.com/office/drawing/2014/chartex" xmlns:cx1="http://schemas.microsoft.com/office/drawing/2015/9/8/chartex" xmlns:cx2="http://schemas.microsoft.com/office/drawing/2015/10/21/chartex" xmlns:cx3="http://schemas.microsoft.com/office/drawing/2016/5/9/chartex" xmlns:cx4="http://schemas.microsoft.com/office/drawing/2016/5/10/chartex" xmlns:cx5="http://schemas.microsoft.com/office/drawing/2016/5/11/chartex" xmlns:cx6="http://schemas.microsoft.com/office/drawing/2016/5/12/chartex" xmlns:cx7="http://schemas.microsoft.com/office/drawing/2016/5/13/chartex" xmlns:cx8="http://schemas.microsoft.com/office/drawing/2016/5/14/chartex" xmlns:mc="http://schemas.openxmlformats.org/markup-compatibility/2006" xmlns:aink="http://schemas.microsoft.com/office/drawing/2016/ink" xmlns:am3d="http://schemas.microsoft.com/office/drawing/2017/model3d" xmlns:o="urn:schemas-microsoft-com:office:office" xmlns:oel="http://schemas.microsoft.com/office/2019/extlst" xmlns:r="http://schemas.openxmlformats.org/officeDocument/2006/relationships" xmlns:m="http://schemas.openxmlformats.org/officeDocument/2006/math" xmlns:v="urn:schemas-microsoft-com:vml" xmlns:wp14="http://schemas.microsoft.com/office/word/2010/wordprocessingDrawing" xmlns:wp="http://schemas.openxmlformats.org/drawingml/2006/wordprocessingDrawing" xmlns:w10="urn:schemas-microsoft-com:office:word" xmlns:w="http://schemas.openxmlformats.org/wordprocessingml/2006/main" xmlns:w14="http://schemas.microsoft.com/office/word/2010/wordml" xmlns:w15="http://schemas.microsoft.com/office/word/2012/wordml" xmlns:w16cex="http://schemas.microsoft.com/office/word/2018/wordml/cex" xmlns:w16cid="http://schemas.microsoft.com/office/word/2016/wordml/cid" xmlns:w16="http://schemas.microsoft.com/office/word/2018/wordml" xmlns:w16du="http://schemas.microsoft.com/office/word/2023/wordml/word16du" xmlns:w16sdtdh="http://schemas.microsoft.com/office/word/2020/wordml/sdtdatahash" xmlns:w16se="http://schemas.microsoft.com/office/word/2015/wordml/symex" xmlns:wpg="http://schemas.microsoft.com/office/word/2010/wordprocessingGroup" xmlns:wpi="http://schemas.microsoft.com/office/word/2010/wordprocessingInk" xmlns:wne="http://schemas.microsoft.com/office/word/2006/wordml" xmlns:wps="http://schemas.microsoft.com/office/word/2010/wordprocessingShape" mc:Ignorable="w14 w15 w16se w16cid w16 w16cex w16sdtdh wp14">
   <w:abstractNum w:abstractNumId="0" w15:restartNumberingAfterBreak="0">
+    <w:nsid w:val="0FE73AF0"/>
+    <w:multiLevelType w:val="hybridMultilevel"/>
+    <w:tmpl w:val="9B78F25E"/>
+    <w:lvl w:ilvl="0" w:tplc="080A0001">
+      <w:start w:val="1"/>
+      <w:numFmt w:val="bullet"/>
+      <w:lvlText w:val=""/>
+      <w:lvlJc w:val="left"/>
+      <w:pPr>
+        <w:ind w:left="720" w:hanging="360"/>
+      </w:pPr>
+      <w:rPr>
+        <w:rFonts w:ascii="Symbol" w:hAnsi="Symbol" w:hint="default"/>
+      </w:rPr>
+    </w:lvl>
+    <w:lvl w:ilvl="1" w:tplc="080A0003" w:tentative="1">
+      <w:start w:val="1"/>
+      <w:numFmt w:val="bullet"/>
+      <w:lvlText w:val="o"/>
+      <w:lvlJc w:val="left"/>
+      <w:pPr>
+        <w:ind w:left="1440" w:hanging="360"/>
+      </w:pPr>
+      <w:rPr>
+        <w:rFonts w:ascii="Courier New" w:hAnsi="Courier New" w:cs="Courier New" w:hint="default"/>
+      </w:rPr>
+    </w:lvl>
+    <w:lvl w:ilvl="2" w:tplc="080A0005" w:tentative="1">
+      <w:start w:val="1"/>
+      <w:numFmt w:val="bullet"/>
+      <w:lvlText w:val=""/>
+      <w:lvlJc w:val="left"/>
+      <w:pPr>
+        <w:ind w:left="2160" w:hanging="360"/>
+      </w:pPr>
+      <w:rPr>
+        <w:rFonts w:ascii="Wingdings" w:hAnsi="Wingdings" w:hint="default"/>
+      </w:rPr>
+    </w:lvl>
+    <w:lvl w:ilvl="3" w:tplc="080A0001" w:tentative="1">
+      <w:start w:val="1"/>
+      <w:numFmt w:val="bullet"/>
+      <w:lvlText w:val=""/>
+      <w:lvlJc w:val="left"/>
+      <w:pPr>
+        <w:ind w:left="2880" w:hanging="360"/>
+      </w:pPr>
+      <w:rPr>
+        <w:rFonts w:ascii="Symbol" w:hAnsi="Symbol" w:hint="default"/>
+      </w:rPr>
+    </w:lvl>
+    <w:lvl w:ilvl="4" w:tplc="080A0003" w:tentative="1">
+      <w:start w:val="1"/>
+      <w:numFmt w:val="bullet"/>
+      <w:lvlText w:val="o"/>
+      <w:lvlJc w:val="left"/>
+      <w:pPr>
+        <w:ind w:left="3600" w:hanging="360"/>
+      </w:pPr>
+      <w:rPr>
+        <w:rFonts w:ascii="Courier New" w:hAnsi="Courier New" w:cs="Courier New" w:hint="default"/>
+      </w:rPr>
+    </w:lvl>
+    <w:lvl w:ilvl="5" w:tplc="080A0005" w:tentative="1">
+      <w:start w:val="1"/>
+      <w:numFmt w:val="bullet"/>
+      <w:lvlText w:val=""/>
+      <w:lvlJc w:val="left"/>
+      <w:pPr>
+        <w:ind w:left="4320" w:hanging="360"/>
+      </w:pPr>
+      <w:rPr>
+        <w:rFonts w:ascii="Wingdings" w:hAnsi="Wingdings" w:hint="default"/>
+      </w:rPr>
+    </w:lvl>
+    <w:lvl w:ilvl="6" w:tplc="080A0001" w:tentative="1">
+      <w:start w:val="1"/>
+      <w:numFmt w:val="bullet"/>
+      <w:lvlText w:val=""/>
+      <w:lvlJc w:val="left"/>
+      <w:pPr>
+        <w:ind w:left="5040" w:hanging="360"/>
+      </w:pPr>
+      <w:rPr>
+        <w:rFonts w:ascii="Symbol" w:hAnsi="Symbol" w:hint="default"/>
+      </w:rPr>
+    </w:lvl>
+    <w:lvl w:ilvl="7" w:tplc="080A0003" w:tentative="1">
+      <w:start w:val="1"/>
+      <w:numFmt w:val="bullet"/>
+      <w:lvlText w:val="o"/>
+      <w:lvlJc w:val="left"/>
+      <w:pPr>
+        <w:ind w:left="5760" w:hanging="360"/>
+      </w:pPr>
+      <w:rPr>
+        <w:rFonts w:ascii="Courier New" w:hAnsi="Courier New" w:cs="Courier New" w:hint="default"/>
+      </w:rPr>
+    </w:lvl>
+    <w:lvl w:ilvl="8" w:tplc="080A0005" w:tentative="1">
+      <w:start w:val="1"/>
+      <w:numFmt w:val="bullet"/>
+      <w:lvlText w:val=""/>
+      <w:lvlJc w:val="left"/>
+      <w:pPr>
+        <w:ind w:left="6480" w:hanging="360"/>
+      </w:pPr>
+      <w:rPr>
+        <w:rFonts w:ascii="Wingdings" w:hAnsi="Wingdings" w:hint="default"/>
+      </w:rPr>
+    </w:lvl>
+  </w:abstractNum>
+  <w:abstractNum w:abstractNumId="1" w15:restartNumberingAfterBreak="0">
     <w:nsid w:val="125B5B44"/>
     <w:multiLevelType w:val="hybridMultilevel"/>
     <w:tmpl w:val="7EC01702"/>
@@ -4986,7 +5860,7 @@
       </w:rPr>
     </w:lvl>
   </w:abstractNum>
-  <w:abstractNum w:abstractNumId="1" w15:restartNumberingAfterBreak="0">
+  <w:abstractNum w:abstractNumId="2" w15:restartNumberingAfterBreak="0">
     <w:nsid w:val="20977ADD"/>
     <w:multiLevelType w:val="hybridMultilevel"/>
     <w:tmpl w:val="66C4F3B6"/>
@@ -5099,7 +5973,7 @@
       </w:rPr>
     </w:lvl>
   </w:abstractNum>
-  <w:abstractNum w:abstractNumId="2" w15:restartNumberingAfterBreak="0">
+  <w:abstractNum w:abstractNumId="3" w15:restartNumberingAfterBreak="0">
     <w:nsid w:val="241B55CA"/>
     <w:multiLevelType w:val="hybridMultilevel"/>
     <w:tmpl w:val="E7FA0748"/>
@@ -5212,7 +6086,7 @@
       </w:rPr>
     </w:lvl>
   </w:abstractNum>
-  <w:abstractNum w:abstractNumId="3" w15:restartNumberingAfterBreak="0">
+  <w:abstractNum w:abstractNumId="4" w15:restartNumberingAfterBreak="0">
     <w:nsid w:val="2D443A24"/>
     <w:multiLevelType w:val="hybridMultilevel"/>
     <w:tmpl w:val="7FDEFBEC"/>
@@ -5325,7 +6199,7 @@
       </w:rPr>
     </w:lvl>
   </w:abstractNum>
-  <w:abstractNum w:abstractNumId="4" w15:restartNumberingAfterBreak="0">
+  <w:abstractNum w:abstractNumId="5" w15:restartNumberingAfterBreak="0">
     <w:nsid w:val="344D3026"/>
     <w:multiLevelType w:val="multilevel"/>
     <w:tmpl w:val="A074122A"/>
@@ -5438,7 +6312,7 @@
       </w:rPr>
     </w:lvl>
   </w:abstractNum>
-  <w:abstractNum w:abstractNumId="5" w15:restartNumberingAfterBreak="0">
+  <w:abstractNum w:abstractNumId="6" w15:restartNumberingAfterBreak="0">
     <w:nsid w:val="445D6B92"/>
     <w:multiLevelType w:val="hybridMultilevel"/>
     <w:tmpl w:val="F7BC6D2A"/>
@@ -5551,7 +6425,120 @@
       </w:rPr>
     </w:lvl>
   </w:abstractNum>
-  <w:abstractNum w:abstractNumId="6" w15:restartNumberingAfterBreak="0">
+  <w:abstractNum w:abstractNumId="7" w15:restartNumberingAfterBreak="0">
+    <w:nsid w:val="4BA52EBB"/>
+    <w:multiLevelType w:val="hybridMultilevel"/>
+    <w:tmpl w:val="040CAF1C"/>
+    <w:lvl w:ilvl="0" w:tplc="080A0001">
+      <w:start w:val="1"/>
+      <w:numFmt w:val="bullet"/>
+      <w:lvlText w:val=""/>
+      <w:lvlJc w:val="left"/>
+      <w:pPr>
+        <w:ind w:left="720" w:hanging="360"/>
+      </w:pPr>
+      <w:rPr>
+        <w:rFonts w:ascii="Symbol" w:hAnsi="Symbol" w:hint="default"/>
+      </w:rPr>
+    </w:lvl>
+    <w:lvl w:ilvl="1" w:tplc="080A0003">
+      <w:start w:val="1"/>
+      <w:numFmt w:val="bullet"/>
+      <w:lvlText w:val="o"/>
+      <w:lvlJc w:val="left"/>
+      <w:pPr>
+        <w:ind w:left="1440" w:hanging="360"/>
+      </w:pPr>
+      <w:rPr>
+        <w:rFonts w:ascii="Courier New" w:hAnsi="Courier New" w:cs="Courier New" w:hint="default"/>
+      </w:rPr>
+    </w:lvl>
+    <w:lvl w:ilvl="2" w:tplc="080A0005" w:tentative="1">
+      <w:start w:val="1"/>
+      <w:numFmt w:val="bullet"/>
+      <w:lvlText w:val=""/>
+      <w:lvlJc w:val="left"/>
+      <w:pPr>
+        <w:ind w:left="2160" w:hanging="360"/>
+      </w:pPr>
+      <w:rPr>
+        <w:rFonts w:ascii="Wingdings" w:hAnsi="Wingdings" w:hint="default"/>
+      </w:rPr>
+    </w:lvl>
+    <w:lvl w:ilvl="3" w:tplc="080A0001" w:tentative="1">
+      <w:start w:val="1"/>
+      <w:numFmt w:val="bullet"/>
+      <w:lvlText w:val=""/>
+      <w:lvlJc w:val="left"/>
+      <w:pPr>
+        <w:ind w:left="2880" w:hanging="360"/>
+      </w:pPr>
+      <w:rPr>
+        <w:rFonts w:ascii="Symbol" w:hAnsi="Symbol" w:hint="default"/>
+      </w:rPr>
+    </w:lvl>
+    <w:lvl w:ilvl="4" w:tplc="080A0003" w:tentative="1">
+      <w:start w:val="1"/>
+      <w:numFmt w:val="bullet"/>
+      <w:lvlText w:val="o"/>
+      <w:lvlJc w:val="left"/>
+      <w:pPr>
+        <w:ind w:left="3600" w:hanging="360"/>
+      </w:pPr>
+      <w:rPr>
+        <w:rFonts w:ascii="Courier New" w:hAnsi="Courier New" w:cs="Courier New" w:hint="default"/>
+      </w:rPr>
+    </w:lvl>
+    <w:lvl w:ilvl="5" w:tplc="080A0005" w:tentative="1">
+      <w:start w:val="1"/>
+      <w:numFmt w:val="bullet"/>
+      <w:lvlText w:val=""/>
+      <w:lvlJc w:val="left"/>
+      <w:pPr>
+        <w:ind w:left="4320" w:hanging="360"/>
+      </w:pPr>
+      <w:rPr>
+        <w:rFonts w:ascii="Wingdings" w:hAnsi="Wingdings" w:hint="default"/>
+      </w:rPr>
+    </w:lvl>
+    <w:lvl w:ilvl="6" w:tplc="080A0001" w:tentative="1">
+      <w:start w:val="1"/>
+      <w:numFmt w:val="bullet"/>
+      <w:lvlText w:val=""/>
+      <w:lvlJc w:val="left"/>
+      <w:pPr>
+        <w:ind w:left="5040" w:hanging="360"/>
+      </w:pPr>
+      <w:rPr>
+        <w:rFonts w:ascii="Symbol" w:hAnsi="Symbol" w:hint="default"/>
+      </w:rPr>
+    </w:lvl>
+    <w:lvl w:ilvl="7" w:tplc="080A0003" w:tentative="1">
+      <w:start w:val="1"/>
+      <w:numFmt w:val="bullet"/>
+      <w:lvlText w:val="o"/>
+      <w:lvlJc w:val="left"/>
+      <w:pPr>
+        <w:ind w:left="5760" w:hanging="360"/>
+      </w:pPr>
+      <w:rPr>
+        <w:rFonts w:ascii="Courier New" w:hAnsi="Courier New" w:cs="Courier New" w:hint="default"/>
+      </w:rPr>
+    </w:lvl>
+    <w:lvl w:ilvl="8" w:tplc="080A0005" w:tentative="1">
+      <w:start w:val="1"/>
+      <w:numFmt w:val="bullet"/>
+      <w:lvlText w:val=""/>
+      <w:lvlJc w:val="left"/>
+      <w:pPr>
+        <w:ind w:left="6480" w:hanging="360"/>
+      </w:pPr>
+      <w:rPr>
+        <w:rFonts w:ascii="Wingdings" w:hAnsi="Wingdings" w:hint="default"/>
+      </w:rPr>
+    </w:lvl>
+  </w:abstractNum>
+  <w:abstractNum w:abstractNumId="8" w15:restartNumberingAfterBreak="0">
     <w:nsid w:val="4DBE2E88"/>
     <w:multiLevelType w:val="multilevel"/>
     <w:tmpl w:val="C9C06FAC"/>
@@ -5664,7 +6651,7 @@
       </w:rPr>
     </w:lvl>
   </w:abstractNum>
-  <w:abstractNum w:abstractNumId="7" w15:restartNumberingAfterBreak="0">
+  <w:abstractNum w:abstractNumId="9" w15:restartNumberingAfterBreak="0">
     <w:nsid w:val="5D2E7157"/>
     <w:multiLevelType w:val="hybridMultilevel"/>
     <w:tmpl w:val="E88CCD72"/>
@@ -5777,7 +6764,7 @@
       </w:rPr>
     </w:lvl>
   </w:abstractNum>
-  <w:abstractNum w:abstractNumId="8" w15:restartNumberingAfterBreak="0">
+  <w:abstractNum w:abstractNumId="10" w15:restartNumberingAfterBreak="0">
     <w:nsid w:val="60E218B8"/>
     <w:multiLevelType w:val="hybridMultilevel"/>
     <w:tmpl w:val="006ED330"/>
@@ -5890,7 +6877,7 @@
       </w:rPr>
     </w:lvl>
   </w:abstractNum>
-  <w:abstractNum w:abstractNumId="9" w15:restartNumberingAfterBreak="0">
+  <w:abstractNum w:abstractNumId="11" w15:restartNumberingAfterBreak="0">
     <w:nsid w:val="764224A0"/>
     <w:multiLevelType w:val="hybridMultilevel"/>
     <w:tmpl w:val="AF18DA2E"/>
@@ -6004,40 +6991,46 @@
     </w:lvl>
   </w:abstractNum>
   <w:num w:numId="1" w16cid:durableId="1147551406">
+    <w:abstractNumId w:val="5"/>
+  </w:num>
+  <w:num w:numId="2" w16cid:durableId="357857615">
+    <w:abstractNumId w:val="8"/>
+  </w:num>
+  <w:num w:numId="3" w16cid:durableId="894312885">
+    <w:abstractNumId w:val="10"/>
+  </w:num>
+  <w:num w:numId="4" w16cid:durableId="1370032003">
+    <w:abstractNumId w:val="11"/>
+  </w:num>
+  <w:num w:numId="5" w16cid:durableId="475486641">
+    <w:abstractNumId w:val="3"/>
+  </w:num>
+  <w:num w:numId="6" w16cid:durableId="913860252">
     <w:abstractNumId w:val="4"/>
   </w:num>
-  <w:num w:numId="2" w16cid:durableId="357857615">
+  <w:num w:numId="7" w16cid:durableId="391082088">
+    <w:abstractNumId w:val="1"/>
+  </w:num>
+  <w:num w:numId="8" w16cid:durableId="1628008797">
     <w:abstractNumId w:val="6"/>
   </w:num>
-  <w:num w:numId="3" w16cid:durableId="894312885">
-    <w:abstractNumId w:val="8"/>
-  </w:num>
-  <w:num w:numId="4" w16cid:durableId="1370032003">
+  <w:num w:numId="9" w16cid:durableId="1555040915">
     <w:abstractNumId w:val="9"/>
   </w:num>
-  <w:num w:numId="5" w16cid:durableId="475486641">
+  <w:num w:numId="10" w16cid:durableId="357433663">
+    <w:abstractNumId w:val="6"/>
+  </w:num>
+  <w:num w:numId="11" w16cid:durableId="1719433261">
+    <w:abstractNumId w:val="9"/>
+  </w:num>
+  <w:num w:numId="12" w16cid:durableId="681933736">
     <w:abstractNumId w:val="2"/>
   </w:num>
-  <w:num w:numId="6" w16cid:durableId="913860252">
-    <w:abstractNumId w:val="3"/>
-  </w:num>
-  <w:num w:numId="7" w16cid:durableId="391082088">
-    <w:abstractNumId w:val="0"/>
-  </w:num>
-  <w:num w:numId="8" w16cid:durableId="1628008797">
-    <w:abstractNumId w:val="5"/>
-  </w:num>
-  <w:num w:numId="9" w16cid:durableId="1555040915">
+  <w:num w:numId="13" w16cid:durableId="1759979594">
     <w:abstractNumId w:val="7"/>
   </w:num>
-  <w:num w:numId="10" w16cid:durableId="357433663">
-    <w:abstractNumId w:val="5"/>
-  </w:num>
-  <w:num w:numId="11" w16cid:durableId="1719433261">
-    <w:abstractNumId w:val="7"/>
-  </w:num>
-  <w:num w:numId="12" w16cid:durableId="681933736">
-    <w:abstractNumId w:val="1"/>
+  <w:num w:numId="14" w16cid:durableId="732309666">
+    <w:abstractNumId w:val="0"/>
   </w:num>
 </w:numbering>
 </file>

</xml_diff>